<commit_message>
Modify baocao.ipynb, BaoCaoHoiQuy.ppt. done bai1, bai2 for lab10. upload Mar 31 2023
</commit_message>
<xml_diff>
--- a/BaoCao/BaoCaoHoiQuy.docx
+++ b/BaoCao/BaoCaoHoiQuy.docx
@@ -929,7 +929,13 @@
         <w:t>54</w:t>
       </w:r>
       <w:r>
-        <w:t>0² thì ta</w:t>
+        <w:t>0</w:t>
+      </w:r>
+      <w:r>
+        <w:t xml:space="preserve"> m</w:t>
+      </w:r>
+      <w:r>
+        <w:t>² thì ta</w:t>
       </w:r>
       <w:r>
         <w:t xml:space="preserve"> cần</w:t>
@@ -4287,7 +4293,21 @@
           <w:rFonts w:eastAsia="Times New Roman" w:cs="Times New Roman"/>
           <w:szCs w:val="28"/>
         </w:rPr>
-        <w:t>) * laerning rate</w:t>
+        <w:t>) * l</w:t>
+      </w:r>
+      <w:r>
+        <w:rPr>
+          <w:rFonts w:eastAsia="Times New Roman" w:cs="Times New Roman"/>
+          <w:szCs w:val="28"/>
+        </w:rPr>
+        <w:t>ea</w:t>
+      </w:r>
+      <w:r>
+        <w:rPr>
+          <w:rFonts w:eastAsia="Times New Roman" w:cs="Times New Roman"/>
+          <w:szCs w:val="28"/>
+        </w:rPr>
+        <w:t>rning rate</w:t>
       </w:r>
     </w:p>
     <w:p>
@@ -4726,7 +4746,39 @@
                 <w:rFonts w:asciiTheme="minorHAnsi" w:eastAsia="Times New Roman" w:hAnsiTheme="minorHAnsi" w:cstheme="minorHAnsi"/>
                 <w:szCs w:val="28"/>
               </w:rPr>
-              <w:t xml:space="preserve"> mỗi giá trị k trong số lần học loop:</w:t>
+              <w:t xml:space="preserve"> mỗi giá trị </w:t>
+            </w:r>
+            <w:r>
+              <w:rPr>
+                <w:rFonts w:asciiTheme="minorHAnsi" w:eastAsia="Times New Roman" w:hAnsiTheme="minorHAnsi" w:cstheme="minorHAnsi"/>
+                <w:b/>
+                <w:bCs/>
+                <w:szCs w:val="28"/>
+              </w:rPr>
+              <w:t>k</w:t>
+            </w:r>
+            <w:r>
+              <w:rPr>
+                <w:rFonts w:asciiTheme="minorHAnsi" w:eastAsia="Times New Roman" w:hAnsiTheme="minorHAnsi" w:cstheme="minorHAnsi"/>
+                <w:szCs w:val="28"/>
+              </w:rPr>
+              <w:t xml:space="preserve"> trong số lần học </w:t>
+            </w:r>
+            <w:r>
+              <w:rPr>
+                <w:rFonts w:asciiTheme="minorHAnsi" w:eastAsia="Times New Roman" w:hAnsiTheme="minorHAnsi" w:cstheme="minorHAnsi"/>
+                <w:b/>
+                <w:bCs/>
+                <w:szCs w:val="28"/>
+              </w:rPr>
+              <w:t>loop</w:t>
+            </w:r>
+            <w:r>
+              <w:rPr>
+                <w:rFonts w:asciiTheme="minorHAnsi" w:eastAsia="Times New Roman" w:hAnsiTheme="minorHAnsi" w:cstheme="minorHAnsi"/>
+                <w:szCs w:val="28"/>
+              </w:rPr>
+              <w:t>:</w:t>
             </w:r>
           </w:p>
           <w:p>
@@ -4819,7 +4871,23 @@
                 <w:rFonts w:asciiTheme="minorHAnsi" w:eastAsia="Times New Roman" w:hAnsiTheme="minorHAnsi" w:cstheme="minorHAnsi"/>
                 <w:szCs w:val="28"/>
               </w:rPr>
-              <w:t xml:space="preserve"> lập x:</w:t>
+              <w:t xml:space="preserve"> lập </w:t>
+            </w:r>
+            <w:r>
+              <w:rPr>
+                <w:rFonts w:asciiTheme="minorHAnsi" w:eastAsia="Times New Roman" w:hAnsiTheme="minorHAnsi" w:cstheme="minorHAnsi"/>
+                <w:b/>
+                <w:bCs/>
+                <w:szCs w:val="28"/>
+              </w:rPr>
+              <w:t>x</w:t>
+            </w:r>
+            <w:r>
+              <w:rPr>
+                <w:rFonts w:asciiTheme="minorHAnsi" w:eastAsia="Times New Roman" w:hAnsiTheme="minorHAnsi" w:cstheme="minorHAnsi"/>
+                <w:szCs w:val="28"/>
+              </w:rPr>
+              <w:t>:</w:t>
             </w:r>
           </w:p>
           <w:p>
@@ -5002,7 +5070,23 @@
                 <w:rFonts w:asciiTheme="minorHAnsi" w:eastAsia="Times New Roman" w:hAnsiTheme="minorHAnsi" w:cstheme="minorHAnsi"/>
                 <w:szCs w:val="28"/>
               </w:rPr>
-              <w:t xml:space="preserve"> trong độ dài len(x) của tập biến độc lập x:</w:t>
+              <w:t xml:space="preserve"> trong độ dài len(x) của tập biến độc lập </w:t>
+            </w:r>
+            <w:r>
+              <w:rPr>
+                <w:rFonts w:asciiTheme="minorHAnsi" w:eastAsia="Times New Roman" w:hAnsiTheme="minorHAnsi" w:cstheme="minorHAnsi"/>
+                <w:b/>
+                <w:bCs/>
+                <w:szCs w:val="28"/>
+              </w:rPr>
+              <w:t>x</w:t>
+            </w:r>
+            <w:r>
+              <w:rPr>
+                <w:rFonts w:asciiTheme="minorHAnsi" w:eastAsia="Times New Roman" w:hAnsiTheme="minorHAnsi" w:cstheme="minorHAnsi"/>
+                <w:szCs w:val="28"/>
+              </w:rPr>
+              <w:t>:</w:t>
             </w:r>
           </w:p>
           <w:p>
@@ -5406,7 +5490,45 @@
           <w:szCs w:val="32"/>
           <w:lang w:val="vi-VN"/>
         </w:rPr>
-        <w:t xml:space="preserve">Xây dựng mô hình hồi quy tuyến tính với thư viện </w:t>
+        <w:t>Xây dựng mô hình hồi quy</w:t>
+      </w:r>
+      <w:r>
+        <w:rPr>
+          <w:b/>
+          <w:bCs/>
+          <w:sz w:val="32"/>
+          <w:szCs w:val="32"/>
+        </w:rPr>
+        <w:t xml:space="preserve"> đa</w:t>
+      </w:r>
+      <w:r>
+        <w:rPr>
+          <w:b/>
+          <w:bCs/>
+          <w:sz w:val="32"/>
+          <w:szCs w:val="32"/>
+          <w:lang w:val="vi-VN"/>
+        </w:rPr>
+        <w:t xml:space="preserve"> tuyến tính</w:t>
+      </w:r>
+      <w:r>
+        <w:rPr>
+          <w:b/>
+          <w:bCs/>
+          <w:sz w:val="32"/>
+          <w:szCs w:val="32"/>
+        </w:rPr>
+        <w:t xml:space="preserve"> (Multiple linear regression)</w:t>
+      </w:r>
+      <w:r>
+        <w:rPr>
+          <w:b/>
+          <w:bCs/>
+          <w:sz w:val="32"/>
+          <w:szCs w:val="32"/>
+          <w:lang w:val="vi-VN"/>
+        </w:rPr>
+        <w:t xml:space="preserve"> với thư viện </w:t>
       </w:r>
       <w:r>
         <w:rPr>
@@ -5575,16 +5697,15 @@
       <w:r>
         <w:rPr>
           <w:rFonts w:cs="Times New Roman"/>
+        </w:rPr>
+        <w:t>T</w:t>
+      </w:r>
+      <w:r>
+        <w:rPr>
+          <w:rFonts w:cs="Times New Roman"/>
           <w:lang w:val="vi-VN"/>
         </w:rPr>
-        <w:t>Đ</w:t>
-      </w:r>
-      <w:r>
-        <w:rPr>
-          <w:rFonts w:cs="Times New Roman"/>
-          <w:lang w:val="vi-VN"/>
-        </w:rPr>
-        <w:t xml:space="preserve">ể ý thư viện </w:t>
+        <w:t xml:space="preserve">hư viện </w:t>
       </w:r>
       <w:r>
         <w:rPr>
@@ -6145,7 +6266,7 @@
         <w:pStyle w:val="ListParagraph"/>
         <w:numPr>
           <w:ilvl w:val="0"/>
-          <w:numId w:val="10"/>
+          <w:numId w:val="6"/>
         </w:numPr>
         <w:spacing w:line="360" w:lineRule="auto"/>
         <w:rPr>
@@ -6481,6 +6602,86 @@
         <w:rPr>
           <w:rFonts w:cs="Times New Roman"/>
         </w:rPr>
+        <w:t>Kiểm tra dữ liệu nhiễu</w:t>
+      </w:r>
+    </w:p>
+    <w:p>
+      <w:pPr>
+        <w:pStyle w:val="ListParagraph"/>
+        <w:spacing w:line="360" w:lineRule="auto"/>
+        <w:ind w:left="990"/>
+        <w:rPr>
+          <w:rFonts w:cs="Times New Roman"/>
+        </w:rPr>
+      </w:pPr>
+      <w:r>
+        <w:rPr>
+          <w:rFonts w:cs="Times New Roman"/>
+        </w:rPr>
+        <w:drawing>
+          <wp:inline distT="0" distB="0" distL="0" distR="0" wp14:anchorId="6EDF14A5" wp14:editId="7F27E231">
+            <wp:extent cx="1897472" cy="2284880"/>
+            <wp:effectExtent l="0" t="0" r="7620" b="1270"/>
+            <wp:docPr id="16" name="Picture 7">
+              <a:extLst xmlns:a="http://schemas.openxmlformats.org/drawingml/2006/main">
+                <a:ext uri="{FF2B5EF4-FFF2-40B4-BE49-F238E27FC236}">
+                  <a16:creationId xmlns:a16="http://schemas.microsoft.com/office/drawing/2014/main" id="{011FF85F-BB21-4A87-81FC-4B9618232B49}"/>
+                </a:ext>
+              </a:extLst>
+            </wp:docPr>
+            <wp:cNvGraphicFramePr/>
+            <a:graphic xmlns:a="http://schemas.openxmlformats.org/drawingml/2006/main">
+              <a:graphicData uri="http://schemas.openxmlformats.org/drawingml/2006/picture">
+                <pic:pic xmlns:pic="http://schemas.openxmlformats.org/drawingml/2006/picture">
+                  <pic:nvPicPr>
+                    <pic:cNvPr id="8" name="Picture 7">
+                      <a:extLst>
+                        <a:ext uri="{FF2B5EF4-FFF2-40B4-BE49-F238E27FC236}">
+                          <a16:creationId xmlns:a16="http://schemas.microsoft.com/office/drawing/2014/main" id="{011FF85F-BB21-4A87-81FC-4B9618232B49}"/>
+                        </a:ext>
+                      </a:extLst>
+                    </pic:cNvPr>
+                    <pic:cNvPicPr/>
+                  </pic:nvPicPr>
+                  <pic:blipFill>
+                    <a:blip r:embed="rId17"/>
+                    <a:stretch>
+                      <a:fillRect/>
+                    </a:stretch>
+                  </pic:blipFill>
+                  <pic:spPr>
+                    <a:xfrm>
+                      <a:off x="0" y="0"/>
+                      <a:ext cx="1897472" cy="2284880"/>
+                    </a:xfrm>
+                    <a:prstGeom prst="rect">
+                      <a:avLst/>
+                    </a:prstGeom>
+                  </pic:spPr>
+                </pic:pic>
+              </a:graphicData>
+            </a:graphic>
+          </wp:inline>
+        </w:drawing>
+      </w:r>
+    </w:p>
+    <w:p>
+      <w:pPr>
+        <w:pStyle w:val="ListParagraph"/>
+        <w:numPr>
+          <w:ilvl w:val="0"/>
+          <w:numId w:val="13"/>
+        </w:numPr>
+        <w:spacing w:line="360" w:lineRule="auto"/>
+        <w:ind w:left="990"/>
+        <w:rPr>
+          <w:rFonts w:cs="Times New Roman"/>
+        </w:rPr>
+      </w:pPr>
+      <w:r>
+        <w:rPr>
+          <w:rFonts w:cs="Times New Roman"/>
+        </w:rPr>
         <w:t>Kiểm tra outliers (ngoại lai):Sử dụng biểu đồ boxplot để quan sát</w:t>
       </w:r>
     </w:p>
@@ -6550,7 +6751,7 @@
                           <pic:cNvPicPr/>
                         </pic:nvPicPr>
                         <pic:blipFill>
-                          <a:blip r:embed="rId17"/>
+                          <a:blip r:embed="rId18"/>
                           <a:stretch>
                             <a:fillRect/>
                           </a:stretch>
@@ -6626,7 +6827,7 @@
                           <pic:cNvPicPr/>
                         </pic:nvPicPr>
                         <pic:blipFill>
-                          <a:blip r:embed="rId18"/>
+                          <a:blip r:embed="rId19"/>
                           <a:stretch>
                             <a:fillRect/>
                           </a:stretch>
@@ -6688,6 +6889,7 @@
                 <w:noProof/>
                 <w:sz w:val="22"/>
               </w:rPr>
+              <w:lastRenderedPageBreak/>
               <w:drawing>
                 <wp:inline distT="0" distB="0" distL="0" distR="0" wp14:anchorId="1A7F0FF7" wp14:editId="26C8CD2F">
                   <wp:extent cx="2717800" cy="2067130"/>
@@ -6704,7 +6906,7 @@
                           <pic:cNvPicPr/>
                         </pic:nvPicPr>
                         <pic:blipFill>
-                          <a:blip r:embed="rId19"/>
+                          <a:blip r:embed="rId20"/>
                           <a:stretch>
                             <a:fillRect/>
                           </a:stretch>
@@ -6780,7 +6982,7 @@
                           <pic:cNvPicPr/>
                         </pic:nvPicPr>
                         <pic:blipFill>
-                          <a:blip r:embed="rId20"/>
+                          <a:blip r:embed="rId21"/>
                           <a:stretch>
                             <a:fillRect/>
                           </a:stretch>
@@ -6840,7 +7042,6 @@
                 <w:noProof/>
                 <w:sz w:val="22"/>
               </w:rPr>
-              <w:lastRenderedPageBreak/>
               <w:drawing>
                 <wp:inline distT="0" distB="0" distL="0" distR="0" wp14:anchorId="0626D713" wp14:editId="4E7CF701">
                   <wp:extent cx="2639833" cy="2041669"/>
@@ -6857,7 +7058,7 @@
                           <pic:cNvPicPr/>
                         </pic:nvPicPr>
                         <pic:blipFill>
-                          <a:blip r:embed="rId21"/>
+                          <a:blip r:embed="rId22"/>
                           <a:stretch>
                             <a:fillRect/>
                           </a:stretch>
@@ -6933,7 +7134,7 @@
                           <pic:cNvPicPr/>
                         </pic:nvPicPr>
                         <pic:blipFill>
-                          <a:blip r:embed="rId22"/>
+                          <a:blip r:embed="rId23"/>
                           <a:stretch>
                             <a:fillRect/>
                           </a:stretch>
@@ -7025,6 +7226,7 @@
       <w:r>
         <w:rPr>
           <w:rFonts w:cs="Times New Roman"/>
+          <w:noProof/>
           <w:color w:val="000000" w:themeColor="text1"/>
           <w:sz w:val="24"/>
           <w:szCs w:val="24"/>
@@ -7045,7 +7247,7 @@
                     <pic:cNvPicPr/>
                   </pic:nvPicPr>
                   <pic:blipFill>
-                    <a:blip r:embed="rId23"/>
+                    <a:blip r:embed="rId24"/>
                     <a:stretch>
                       <a:fillRect/>
                     </a:stretch>
@@ -7065,8 +7267,6 @@
           </wp:inline>
         </w:drawing>
       </w:r>
-      <w:bookmarkStart w:id="0" w:name="_GoBack"/>
-      <w:bookmarkEnd w:id="0"/>
     </w:p>
     <w:p>
       <w:pPr>
@@ -7086,6 +7286,7 @@
           <w:noProof/>
           <w:color w:val="000000" w:themeColor="text1"/>
         </w:rPr>
+        <w:lastRenderedPageBreak/>
         <w:drawing>
           <wp:inline distT="0" distB="0" distL="0" distR="0" wp14:anchorId="2331AEB2" wp14:editId="431E0A65">
             <wp:extent cx="5130165" cy="3776345"/>
@@ -7104,7 +7305,7 @@
                     </pic:cNvPicPr>
                   </pic:nvPicPr>
                   <pic:blipFill>
-                    <a:blip r:embed="rId24">
+                    <a:blip r:embed="rId25">
                       <a:extLst>
                         <a:ext uri="{28A0092B-C50C-407E-A947-70E740481C1C}">
                           <a14:useLocalDpi xmlns:a14="http://schemas.microsoft.com/office/drawing/2010/main" val="0"/>
@@ -7416,112 +7617,12 @@
           <w:rFonts w:cs="Times New Roman"/>
           <w:noProof/>
         </w:rPr>
+        <w:lastRenderedPageBreak/>
         <w:drawing>
           <wp:inline distT="0" distB="0" distL="0" distR="0" wp14:anchorId="2C399568" wp14:editId="38257546">
             <wp:extent cx="5288738" cy="1242168"/>
             <wp:effectExtent l="0" t="0" r="7620" b="0"/>
             <wp:docPr id="25" name="Picture 25"/>
-            <wp:cNvGraphicFramePr>
-              <a:graphicFrameLocks xmlns:a="http://schemas.openxmlformats.org/drawingml/2006/main" noChangeAspect="1"/>
-            </wp:cNvGraphicFramePr>
-            <a:graphic xmlns:a="http://schemas.openxmlformats.org/drawingml/2006/main">
-              <a:graphicData uri="http://schemas.openxmlformats.org/drawingml/2006/picture">
-                <pic:pic xmlns:pic="http://schemas.openxmlformats.org/drawingml/2006/picture">
-                  <pic:nvPicPr>
-                    <pic:cNvPr id="1" name=""/>
-                    <pic:cNvPicPr/>
-                  </pic:nvPicPr>
-                  <pic:blipFill>
-                    <a:blip r:embed="rId25"/>
-                    <a:stretch>
-                      <a:fillRect/>
-                    </a:stretch>
-                  </pic:blipFill>
-                  <pic:spPr>
-                    <a:xfrm>
-                      <a:off x="0" y="0"/>
-                      <a:ext cx="5288738" cy="1242168"/>
-                    </a:xfrm>
-                    <a:prstGeom prst="rect">
-                      <a:avLst/>
-                    </a:prstGeom>
-                  </pic:spPr>
-                </pic:pic>
-              </a:graphicData>
-            </a:graphic>
-          </wp:inline>
-        </w:drawing>
-      </w:r>
-    </w:p>
-    <w:p>
-      <w:pPr>
-        <w:pStyle w:val="ListParagraph"/>
-        <w:spacing w:line="360" w:lineRule="auto"/>
-        <w:rPr>
-          <w:rFonts w:cs="Times New Roman"/>
-        </w:rPr>
-      </w:pPr>
-      <w:r>
-        <w:rPr>
-          <w:rFonts w:cs="Times New Roman"/>
-        </w:rPr>
-        <w:t>Hàm nhận tham số đầu và là data cần tìm outliers, tính chỉ số IQR dựa và tứ vị phân và trả về outliers</w:t>
-      </w:r>
-      <w:r>
-        <w:rPr>
-          <w:rFonts w:cs="Times New Roman"/>
-        </w:rPr>
-        <w:t xml:space="preserve"> của data đó</w:t>
-      </w:r>
-    </w:p>
-    <w:p>
-      <w:pPr>
-        <w:spacing w:line="360" w:lineRule="auto"/>
-        <w:rPr>
-          <w:rFonts w:cs="Times New Roman"/>
-        </w:rPr>
-      </w:pPr>
-    </w:p>
-    <w:p>
-      <w:pPr>
-        <w:pStyle w:val="ListParagraph"/>
-        <w:numPr>
-          <w:ilvl w:val="0"/>
-          <w:numId w:val="13"/>
-        </w:numPr>
-        <w:spacing w:line="360" w:lineRule="auto"/>
-        <w:ind w:left="810" w:hanging="270"/>
-        <w:rPr>
-          <w:rFonts w:cs="Times New Roman"/>
-        </w:rPr>
-      </w:pPr>
-      <w:r>
-        <w:rPr>
-          <w:rFonts w:cs="Times New Roman"/>
-        </w:rPr>
-        <w:t>Sử dụng hàm này và tìm outliers trên các đặc trưng</w:t>
-      </w:r>
-    </w:p>
-    <w:p>
-      <w:pPr>
-        <w:pStyle w:val="ListParagraph"/>
-        <w:spacing w:line="360" w:lineRule="auto"/>
-        <w:ind w:left="810"/>
-        <w:rPr>
-          <w:rFonts w:cs="Times New Roman"/>
-        </w:rPr>
-      </w:pPr>
-      <w:r>
-        <w:rPr>
-          <w:rFonts w:cs="Times New Roman"/>
-          <w:noProof/>
-        </w:rPr>
-        <w:lastRenderedPageBreak/>
-        <w:drawing>
-          <wp:inline distT="0" distB="0" distL="0" distR="0" wp14:anchorId="71300FD0" wp14:editId="5BDBA582">
-            <wp:extent cx="3673158" cy="5479255"/>
-            <wp:effectExtent l="0" t="0" r="3810" b="7620"/>
-            <wp:docPr id="26" name="Picture 26"/>
             <wp:cNvGraphicFramePr>
               <a:graphicFrameLocks xmlns:a="http://schemas.openxmlformats.org/drawingml/2006/main" noChangeAspect="1"/>
             </wp:cNvGraphicFramePr>
@@ -7541,7 +7642,7 @@
                   <pic:spPr>
                     <a:xfrm>
                       <a:off x="0" y="0"/>
-                      <a:ext cx="3673158" cy="5479255"/>
+                      <a:ext cx="5288738" cy="1242168"/>
                     </a:xfrm>
                     <a:prstGeom prst="rect">
                       <a:avLst/>
@@ -7558,11 +7659,50 @@
       <w:pPr>
         <w:pStyle w:val="ListParagraph"/>
         <w:spacing w:line="360" w:lineRule="auto"/>
-        <w:ind w:left="810"/>
-        <w:rPr>
-          <w:rFonts w:cs="Times New Roman"/>
-        </w:rPr>
-      </w:pPr>
+        <w:rPr>
+          <w:rFonts w:cs="Times New Roman"/>
+        </w:rPr>
+      </w:pPr>
+      <w:r>
+        <w:rPr>
+          <w:rFonts w:cs="Times New Roman"/>
+        </w:rPr>
+        <w:t>Hàm nhận tham số đầu và là data cần tìm outliers, tính chỉ số IQR dựa và tứ vị phân và trả về outliers</w:t>
+      </w:r>
+      <w:r>
+        <w:rPr>
+          <w:rFonts w:cs="Times New Roman"/>
+        </w:rPr>
+        <w:t xml:space="preserve"> của data đó</w:t>
+      </w:r>
+    </w:p>
+    <w:p>
+      <w:pPr>
+        <w:spacing w:line="360" w:lineRule="auto"/>
+        <w:rPr>
+          <w:rFonts w:cs="Times New Roman"/>
+        </w:rPr>
+      </w:pPr>
+    </w:p>
+    <w:p>
+      <w:pPr>
+        <w:pStyle w:val="ListParagraph"/>
+        <w:numPr>
+          <w:ilvl w:val="0"/>
+          <w:numId w:val="13"/>
+        </w:numPr>
+        <w:spacing w:line="360" w:lineRule="auto"/>
+        <w:ind w:left="810" w:hanging="270"/>
+        <w:rPr>
+          <w:rFonts w:cs="Times New Roman"/>
+        </w:rPr>
+      </w:pPr>
+      <w:r>
+        <w:rPr>
+          <w:rFonts w:cs="Times New Roman"/>
+        </w:rPr>
+        <w:t>Sử dụng hàm này và tìm outliers trên các đặc trưng</w:t>
+      </w:r>
     </w:p>
     <w:p>
       <w:pPr>
@@ -7571,64 +7711,6 @@
         <w:ind w:left="810"/>
         <w:rPr>
           <w:rFonts w:cs="Times New Roman"/>
-          <w:color w:val="ED7D31" w:themeColor="accent2"/>
-          <w:sz w:val="24"/>
-          <w:szCs w:val="24"/>
-        </w:rPr>
-      </w:pPr>
-      <w:r>
-        <w:rPr>
-          <w:rFonts w:cs="Times New Roman"/>
-          <w:color w:val="ED7D31" w:themeColor="accent2"/>
-          <w:sz w:val="24"/>
-          <w:szCs w:val="24"/>
-        </w:rPr>
-        <w:sym w:font="Wingdings" w:char="F0E8"/>
-      </w:r>
-      <w:r>
-        <w:rPr>
-          <w:rFonts w:cs="Times New Roman"/>
-          <w:color w:val="ED7D31" w:themeColor="accent2"/>
-          <w:sz w:val="24"/>
-          <w:szCs w:val="24"/>
-        </w:rPr>
-        <w:t xml:space="preserve"> Nhận thấy rằng</w:t>
-      </w:r>
-      <w:r>
-        <w:rPr>
-          <w:rFonts w:cs="Times New Roman"/>
-          <w:color w:val="ED7D31" w:themeColor="accent2"/>
-          <w:sz w:val="24"/>
-          <w:szCs w:val="24"/>
-        </w:rPr>
-        <w:t xml:space="preserve"> các hàng (records) tại index = [142,143,144] chứa giá trị ngoại l</w:t>
-      </w:r>
-      <w:r>
-        <w:rPr>
-          <w:rFonts w:cs="Times New Roman"/>
-          <w:color w:val="ED7D31" w:themeColor="accent2"/>
-          <w:sz w:val="24"/>
-          <w:szCs w:val="24"/>
-        </w:rPr>
-        <w:t>ai</w:t>
-      </w:r>
-      <w:r>
-        <w:rPr>
-          <w:rFonts w:cs="Times New Roman"/>
-          <w:color w:val="ED7D31" w:themeColor="accent2"/>
-          <w:sz w:val="24"/>
-          <w:szCs w:val="24"/>
-        </w:rPr>
-        <w:t xml:space="preserve"> trên tất cả các cột đang xét, vì vậy ta tiến hành loại bỏ những hàng này</w:t>
-      </w:r>
-    </w:p>
-    <w:p>
-      <w:pPr>
-        <w:pStyle w:val="ListParagraph"/>
-        <w:spacing w:before="240" w:line="360" w:lineRule="auto"/>
-        <w:ind w:left="810"/>
-        <w:rPr>
-          <w:rFonts w:cs="Times New Roman"/>
         </w:rPr>
       </w:pPr>
       <w:r>
@@ -7637,10 +7719,10 @@
           <w:noProof/>
         </w:rPr>
         <w:drawing>
-          <wp:inline distT="0" distB="0" distL="0" distR="0" wp14:anchorId="3CD79241" wp14:editId="3512A713">
-            <wp:extent cx="2644369" cy="373412"/>
+          <wp:inline distT="0" distB="0" distL="0" distR="0" wp14:anchorId="71300FD0" wp14:editId="5BDBA582">
+            <wp:extent cx="3673158" cy="5479255"/>
             <wp:effectExtent l="0" t="0" r="3810" b="7620"/>
-            <wp:docPr id="27" name="Picture 27"/>
+            <wp:docPr id="26" name="Picture 26"/>
             <wp:cNvGraphicFramePr>
               <a:graphicFrameLocks xmlns:a="http://schemas.openxmlformats.org/drawingml/2006/main" noChangeAspect="1"/>
             </wp:cNvGraphicFramePr>
@@ -7660,7 +7742,7 @@
                   <pic:spPr>
                     <a:xfrm>
                       <a:off x="0" y="0"/>
-                      <a:ext cx="2644369" cy="373412"/>
+                      <a:ext cx="3673158" cy="5479255"/>
                     </a:xfrm>
                     <a:prstGeom prst="rect">
                       <a:avLst/>
@@ -7686,30 +7768,68 @@
     <w:p>
       <w:pPr>
         <w:pStyle w:val="ListParagraph"/>
-        <w:numPr>
-          <w:ilvl w:val="0"/>
-          <w:numId w:val="13"/>
-        </w:numPr>
-        <w:spacing w:line="360" w:lineRule="auto"/>
-        <w:ind w:left="810" w:hanging="270"/>
-        <w:rPr>
-          <w:rFonts w:cs="Times New Roman"/>
-        </w:rPr>
-      </w:pPr>
-      <w:r>
-        <w:rPr>
-          <w:rFonts w:cs="Times New Roman"/>
-        </w:rPr>
-        <w:t>Thống kê lại dữ liệu mới</w:t>
-      </w:r>
-    </w:p>
-    <w:p>
-      <w:pPr>
-        <w:pStyle w:val="ListParagraph"/>
         <w:spacing w:line="360" w:lineRule="auto"/>
         <w:ind w:left="810"/>
         <w:rPr>
           <w:rFonts w:cs="Times New Roman"/>
+          <w:color w:val="ED7D31" w:themeColor="accent2"/>
+          <w:sz w:val="24"/>
+          <w:szCs w:val="24"/>
+        </w:rPr>
+      </w:pPr>
+      <w:r>
+        <w:rPr>
+          <w:rFonts w:cs="Times New Roman"/>
+          <w:color w:val="ED7D31" w:themeColor="accent2"/>
+          <w:sz w:val="24"/>
+          <w:szCs w:val="24"/>
+        </w:rPr>
+        <w:sym w:font="Wingdings" w:char="F0E8"/>
+      </w:r>
+      <w:r>
+        <w:rPr>
+          <w:rFonts w:cs="Times New Roman"/>
+          <w:color w:val="ED7D31" w:themeColor="accent2"/>
+          <w:sz w:val="24"/>
+          <w:szCs w:val="24"/>
+        </w:rPr>
+        <w:t xml:space="preserve"> Nhận thấy rằng</w:t>
+      </w:r>
+      <w:r>
+        <w:rPr>
+          <w:rFonts w:cs="Times New Roman"/>
+          <w:color w:val="ED7D31" w:themeColor="accent2"/>
+          <w:sz w:val="24"/>
+          <w:szCs w:val="24"/>
+        </w:rPr>
+        <w:t xml:space="preserve"> các hàng (records) tại index = [142,143,144] chứa giá trị ngoại l</w:t>
+      </w:r>
+      <w:r>
+        <w:rPr>
+          <w:rFonts w:cs="Times New Roman"/>
+          <w:color w:val="ED7D31" w:themeColor="accent2"/>
+          <w:sz w:val="24"/>
+          <w:szCs w:val="24"/>
+        </w:rPr>
+        <w:t>ai</w:t>
+      </w:r>
+      <w:r>
+        <w:rPr>
+          <w:rFonts w:cs="Times New Roman"/>
+          <w:color w:val="ED7D31" w:themeColor="accent2"/>
+          <w:sz w:val="24"/>
+          <w:szCs w:val="24"/>
+        </w:rPr>
+        <w:t xml:space="preserve"> trên tất cả các cột đang xét, vì vậy ta tiến hành loại bỏ những hàng này</w:t>
+      </w:r>
+    </w:p>
+    <w:p>
+      <w:pPr>
+        <w:pStyle w:val="ListParagraph"/>
+        <w:spacing w:before="240" w:line="360" w:lineRule="auto"/>
+        <w:ind w:left="810"/>
+        <w:rPr>
+          <w:rFonts w:cs="Times New Roman"/>
         </w:rPr>
       </w:pPr>
       <w:r>
@@ -7717,12 +7837,11 @@
           <w:rFonts w:cs="Times New Roman"/>
           <w:noProof/>
         </w:rPr>
-        <w:lastRenderedPageBreak/>
         <w:drawing>
-          <wp:inline distT="0" distB="0" distL="0" distR="0" wp14:anchorId="7AC97C31" wp14:editId="1EAE56E5">
-            <wp:extent cx="3703641" cy="3109229"/>
-            <wp:effectExtent l="0" t="0" r="0" b="0"/>
-            <wp:docPr id="28" name="Picture 28"/>
+          <wp:inline distT="0" distB="0" distL="0" distR="0" wp14:anchorId="3CD79241" wp14:editId="3512A713">
+            <wp:extent cx="2644369" cy="373412"/>
+            <wp:effectExtent l="0" t="0" r="3810" b="7620"/>
+            <wp:docPr id="27" name="Picture 27"/>
             <wp:cNvGraphicFramePr>
               <a:graphicFrameLocks xmlns:a="http://schemas.openxmlformats.org/drawingml/2006/main" noChangeAspect="1"/>
             </wp:cNvGraphicFramePr>
@@ -7742,7 +7861,7 @@
                   <pic:spPr>
                     <a:xfrm>
                       <a:off x="0" y="0"/>
-                      <a:ext cx="3703641" cy="3109229"/>
+                      <a:ext cx="2644369" cy="373412"/>
                     </a:xfrm>
                     <a:prstGeom prst="rect">
                       <a:avLst/>
@@ -7782,19 +7901,7 @@
         <w:rPr>
           <w:rFonts w:cs="Times New Roman"/>
         </w:rPr>
-        <w:t>Kiểm tra lại outliers</w:t>
-      </w:r>
-      <w:r>
-        <w:rPr>
-          <w:rFonts w:cs="Times New Roman"/>
-        </w:rPr>
-        <w:t xml:space="preserve"> trên từng đặc trưng</w:t>
-      </w:r>
-      <w:r>
-        <w:rPr>
-          <w:rFonts w:cs="Times New Roman"/>
-        </w:rPr>
-        <w:t xml:space="preserve"> bằng biểu đồ boxplot (đại diện bởi cột Weight)</w:t>
+        <w:t>Thống kê lại dữ liệu mới</w:t>
       </w:r>
     </w:p>
     <w:p>
@@ -7812,10 +7919,10 @@
           <w:noProof/>
         </w:rPr>
         <w:drawing>
-          <wp:inline distT="0" distB="0" distL="0" distR="0" wp14:anchorId="6AD4A4A4" wp14:editId="2386E3E2">
-            <wp:extent cx="4818490" cy="3553636"/>
-            <wp:effectExtent l="0" t="0" r="1270" b="8890"/>
-            <wp:docPr id="29" name="Picture 29"/>
+          <wp:inline distT="0" distB="0" distL="0" distR="0" wp14:anchorId="7AC97C31" wp14:editId="1EAE56E5">
+            <wp:extent cx="3703641" cy="3109229"/>
+            <wp:effectExtent l="0" t="0" r="0" b="0"/>
+            <wp:docPr id="28" name="Picture 28"/>
             <wp:cNvGraphicFramePr>
               <a:graphicFrameLocks xmlns:a="http://schemas.openxmlformats.org/drawingml/2006/main" noChangeAspect="1"/>
             </wp:cNvGraphicFramePr>
@@ -7835,7 +7942,7 @@
                   <pic:spPr>
                     <a:xfrm>
                       <a:off x="0" y="0"/>
-                      <a:ext cx="4831940" cy="3563555"/>
+                      <a:ext cx="3703641" cy="3109229"/>
                     </a:xfrm>
                     <a:prstGeom prst="rect">
                       <a:avLst/>
@@ -7855,68 +7962,8 @@
         <w:ind w:left="810"/>
         <w:rPr>
           <w:rFonts w:cs="Times New Roman"/>
-          <w:sz w:val="24"/>
-          <w:szCs w:val="24"/>
-        </w:rPr>
-      </w:pPr>
-      <w:r>
-        <w:rPr>
-          <w:rFonts w:cs="Times New Roman"/>
-          <w:color w:val="ED7D31" w:themeColor="accent2"/>
-          <w:sz w:val="24"/>
-          <w:szCs w:val="24"/>
-        </w:rPr>
-        <w:sym w:font="Wingdings" w:char="F0E8"/>
-      </w:r>
-      <w:r>
-        <w:rPr>
-          <w:rFonts w:cs="Times New Roman"/>
-          <w:color w:val="ED7D31" w:themeColor="accent2"/>
-          <w:sz w:val="24"/>
-          <w:szCs w:val="24"/>
-        </w:rPr>
-        <w:t xml:space="preserve"> outliers đã được loại bỏ</w:t>
-      </w:r>
-    </w:p>
-    <w:p>
-      <w:pPr>
-        <w:pStyle w:val="ListParagraph"/>
-        <w:spacing w:line="360" w:lineRule="auto"/>
-        <w:rPr>
-          <w:rFonts w:cs="Times New Roman"/>
-          <w:lang w:val="vi-VN"/>
-        </w:rPr>
-      </w:pPr>
-    </w:p>
-    <w:p>
-      <w:pPr>
-        <w:pStyle w:val="ListParagraph"/>
-        <w:numPr>
-          <w:ilvl w:val="0"/>
-          <w:numId w:val="10"/>
-        </w:numPr>
-        <w:spacing w:line="360" w:lineRule="auto"/>
-        <w:rPr>
-          <w:rFonts w:cs="Times New Roman"/>
-          <w:color w:val="C00000"/>
-          <w:lang w:val="vi-VN"/>
-        </w:rPr>
-      </w:pPr>
-      <w:r>
-        <w:rPr>
-          <w:rFonts w:cs="Times New Roman"/>
-          <w:color w:val="C00000"/>
-          <w:lang w:val="vi-VN"/>
-        </w:rPr>
-        <w:t xml:space="preserve">Một vài </w:t>
-      </w:r>
-      <w:r>
-        <w:rPr>
-          <w:rFonts w:cs="Times New Roman"/>
-          <w:color w:val="C00000"/>
-        </w:rPr>
-        <w:t>biểu đồ để trực quan hóa dữa liệu</w:t>
-      </w:r>
+        </w:rPr>
+      </w:pPr>
     </w:p>
     <w:p>
       <w:pPr>
@@ -7926,41 +7973,50 @@
           <w:numId w:val="13"/>
         </w:numPr>
         <w:spacing w:line="360" w:lineRule="auto"/>
-        <w:ind w:left="810"/>
-        <w:rPr>
-          <w:rFonts w:cs="Times New Roman"/>
-          <w:szCs w:val="28"/>
-        </w:rPr>
-      </w:pPr>
-      <w:r>
-        <w:rPr>
-          <w:rFonts w:cs="Times New Roman"/>
-          <w:szCs w:val="28"/>
-        </w:rPr>
-        <w:t>biểu đồ lmplot giữa cột width (cm) và Weight (g), tương tự như giữa Weight với các cột khác, cả 2 có sự phụ thuộc theo tỉ lệ thuận</w:t>
+        <w:ind w:left="810" w:hanging="270"/>
+        <w:rPr>
+          <w:rFonts w:cs="Times New Roman"/>
+        </w:rPr>
+      </w:pPr>
+      <w:r>
+        <w:rPr>
+          <w:rFonts w:cs="Times New Roman"/>
+        </w:rPr>
+        <w:t>Kiểm tra lại outliers</w:t>
+      </w:r>
+      <w:r>
+        <w:rPr>
+          <w:rFonts w:cs="Times New Roman"/>
+        </w:rPr>
+        <w:t xml:space="preserve"> trên từng đặc trưng</w:t>
+      </w:r>
+      <w:r>
+        <w:rPr>
+          <w:rFonts w:cs="Times New Roman"/>
+        </w:rPr>
+        <w:t xml:space="preserve"> bằng biểu đồ boxplot (đại diện bởi cột Weight)</w:t>
       </w:r>
     </w:p>
     <w:p>
       <w:pPr>
         <w:pStyle w:val="ListParagraph"/>
         <w:spacing w:line="360" w:lineRule="auto"/>
-        <w:ind w:left="0"/>
-        <w:rPr>
-          <w:rFonts w:cs="Times New Roman"/>
-          <w:lang w:val="vi-VN"/>
+        <w:ind w:left="810"/>
+        <w:rPr>
+          <w:rFonts w:cs="Times New Roman"/>
         </w:rPr>
       </w:pPr>
       <w:r>
         <w:rPr>
           <w:rFonts w:cs="Times New Roman"/>
           <w:noProof/>
-          <w:lang w:val="vi-VN"/>
-        </w:rPr>
+        </w:rPr>
+        <w:lastRenderedPageBreak/>
         <w:drawing>
-          <wp:inline distT="0" distB="0" distL="0" distR="0" wp14:anchorId="716A1BB3" wp14:editId="7511F547">
-            <wp:extent cx="5943600" cy="3059430"/>
-            <wp:effectExtent l="0" t="0" r="0" b="7620"/>
-            <wp:docPr id="31" name="Picture 31"/>
+          <wp:inline distT="0" distB="0" distL="0" distR="0" wp14:anchorId="6AD4A4A4" wp14:editId="2386E3E2">
+            <wp:extent cx="4818490" cy="3553636"/>
+            <wp:effectExtent l="0" t="0" r="1270" b="8890"/>
+            <wp:docPr id="29" name="Picture 29"/>
             <wp:cNvGraphicFramePr>
               <a:graphicFrameLocks xmlns:a="http://schemas.openxmlformats.org/drawingml/2006/main" noChangeAspect="1"/>
             </wp:cNvGraphicFramePr>
@@ -7980,7 +8036,7 @@
                   <pic:spPr>
                     <a:xfrm>
                       <a:off x="0" y="0"/>
-                      <a:ext cx="5943600" cy="3059430"/>
+                      <a:ext cx="4831940" cy="3563555"/>
                     </a:xfrm>
                     <a:prstGeom prst="rect">
                       <a:avLst/>
@@ -7997,12 +8053,71 @@
       <w:pPr>
         <w:pStyle w:val="ListParagraph"/>
         <w:spacing w:line="360" w:lineRule="auto"/>
-        <w:ind w:left="810" w:hanging="90"/>
-        <w:rPr>
-          <w:rFonts w:cs="Times New Roman"/>
-          <w:szCs w:val="28"/>
-        </w:rPr>
-      </w:pPr>
+        <w:ind w:left="810"/>
+        <w:rPr>
+          <w:rFonts w:cs="Times New Roman"/>
+          <w:sz w:val="24"/>
+          <w:szCs w:val="24"/>
+        </w:rPr>
+      </w:pPr>
+      <w:r>
+        <w:rPr>
+          <w:rFonts w:cs="Times New Roman"/>
+          <w:color w:val="ED7D31" w:themeColor="accent2"/>
+          <w:sz w:val="24"/>
+          <w:szCs w:val="24"/>
+        </w:rPr>
+        <w:sym w:font="Wingdings" w:char="F0E8"/>
+      </w:r>
+      <w:r>
+        <w:rPr>
+          <w:rFonts w:cs="Times New Roman"/>
+          <w:color w:val="ED7D31" w:themeColor="accent2"/>
+          <w:sz w:val="24"/>
+          <w:szCs w:val="24"/>
+        </w:rPr>
+        <w:t xml:space="preserve"> outliers đã được loại bỏ</w:t>
+      </w:r>
+    </w:p>
+    <w:p>
+      <w:pPr>
+        <w:pStyle w:val="ListParagraph"/>
+        <w:spacing w:line="360" w:lineRule="auto"/>
+        <w:rPr>
+          <w:rFonts w:cs="Times New Roman"/>
+          <w:lang w:val="vi-VN"/>
+        </w:rPr>
+      </w:pPr>
+    </w:p>
+    <w:p>
+      <w:pPr>
+        <w:pStyle w:val="ListParagraph"/>
+        <w:numPr>
+          <w:ilvl w:val="0"/>
+          <w:numId w:val="6"/>
+        </w:numPr>
+        <w:spacing w:line="360" w:lineRule="auto"/>
+        <w:rPr>
+          <w:rFonts w:cs="Times New Roman"/>
+          <w:color w:val="C00000"/>
+          <w:lang w:val="vi-VN"/>
+        </w:rPr>
+      </w:pPr>
+      <w:r>
+        <w:rPr>
+          <w:rFonts w:cs="Times New Roman"/>
+          <w:color w:val="C00000"/>
+          <w:lang w:val="vi-VN"/>
+        </w:rPr>
+        <w:t xml:space="preserve">Một vài </w:t>
+      </w:r>
+      <w:r>
+        <w:rPr>
+          <w:rFonts w:cs="Times New Roman"/>
+          <w:color w:val="C00000"/>
+        </w:rPr>
+        <w:t>biểu đồ để trực quan hóa dữa liệu</w:t>
+      </w:r>
     </w:p>
     <w:p>
       <w:pPr>
@@ -8023,40 +8138,31 @@
           <w:rFonts w:cs="Times New Roman"/>
           <w:szCs w:val="28"/>
         </w:rPr>
-        <w:t>Thống kê các loại cá và số lượng mỗi loài trong tập dữ liệu</w:t>
-      </w:r>
-    </w:p>
-    <w:p>
-      <w:pPr>
-        <w:pStyle w:val="ListParagraph"/>
-        <w:ind w:left="810"/>
-        <w:rPr>
-          <w:rFonts w:cs="Times New Roman"/>
-          <w:szCs w:val="28"/>
-        </w:rPr>
-      </w:pPr>
+        <w:t>biểu đồ lmplot giữa cột width (cm) và Weight (g), tương tự như giữa Weight với các cột khác, cả 2 có sự phụ thuộc theo tỉ lệ thuận</w:t>
+      </w:r>
     </w:p>
     <w:p>
       <w:pPr>
         <w:pStyle w:val="ListParagraph"/>
         <w:spacing w:line="360" w:lineRule="auto"/>
-        <w:rPr>
-          <w:rFonts w:cs="Times New Roman"/>
-          <w:szCs w:val="28"/>
+        <w:ind w:left="0"/>
+        <w:rPr>
+          <w:rFonts w:cs="Times New Roman"/>
+          <w:lang w:val="vi-VN"/>
         </w:rPr>
       </w:pPr>
       <w:r>
         <w:rPr>
           <w:rFonts w:cs="Times New Roman"/>
           <w:noProof/>
-          <w:szCs w:val="28"/>
+          <w:lang w:val="vi-VN"/>
         </w:rPr>
         <w:lastRenderedPageBreak/>
         <w:drawing>
-          <wp:inline distT="0" distB="0" distL="0" distR="0" wp14:anchorId="1F925798" wp14:editId="30A505C1">
-            <wp:extent cx="4610500" cy="5928874"/>
-            <wp:effectExtent l="0" t="0" r="3810" b="6350"/>
-            <wp:docPr id="32" name="Picture 32"/>
+          <wp:inline distT="0" distB="0" distL="0" distR="0" wp14:anchorId="716A1BB3" wp14:editId="7511F547">
+            <wp:extent cx="5943600" cy="3059430"/>
+            <wp:effectExtent l="0" t="0" r="0" b="7620"/>
+            <wp:docPr id="31" name="Picture 31"/>
             <wp:cNvGraphicFramePr>
               <a:graphicFrameLocks xmlns:a="http://schemas.openxmlformats.org/drawingml/2006/main" noChangeAspect="1"/>
             </wp:cNvGraphicFramePr>
@@ -8076,7 +8182,7 @@
                   <pic:spPr>
                     <a:xfrm>
                       <a:off x="0" y="0"/>
-                      <a:ext cx="4610500" cy="5928874"/>
+                      <a:ext cx="5943600" cy="3059430"/>
                     </a:xfrm>
                     <a:prstGeom prst="rect">
                       <a:avLst/>
@@ -8092,24 +8198,45 @@
     <w:p>
       <w:pPr>
         <w:pStyle w:val="ListParagraph"/>
+        <w:spacing w:line="360" w:lineRule="auto"/>
+        <w:ind w:left="810" w:hanging="90"/>
+        <w:rPr>
+          <w:rFonts w:cs="Times New Roman"/>
+          <w:szCs w:val="28"/>
+        </w:rPr>
+      </w:pPr>
+    </w:p>
+    <w:p>
+      <w:pPr>
+        <w:pStyle w:val="ListParagraph"/>
         <w:numPr>
           <w:ilvl w:val="0"/>
           <w:numId w:val="13"/>
         </w:numPr>
         <w:spacing w:line="360" w:lineRule="auto"/>
-        <w:ind w:left="720"/>
-        <w:rPr>
-          <w:rFonts w:cs="Times New Roman"/>
-          <w:szCs w:val="28"/>
-        </w:rPr>
-      </w:pPr>
-      <w:r>
-        <w:rPr>
-          <w:rFonts w:cs="Times New Roman"/>
-          <w:szCs w:val="28"/>
-        </w:rPr>
-        <w:t>Biểu đồ boxplot giữa Species và Weight</w:t>
-      </w:r>
+        <w:ind w:left="810"/>
+        <w:rPr>
+          <w:rFonts w:cs="Times New Roman"/>
+          <w:szCs w:val="28"/>
+        </w:rPr>
+      </w:pPr>
+      <w:r>
+        <w:rPr>
+          <w:rFonts w:cs="Times New Roman"/>
+          <w:szCs w:val="28"/>
+        </w:rPr>
+        <w:t>Thống kê các loại cá và số lượng mỗi loài trong tập dữ liệu</w:t>
+      </w:r>
+    </w:p>
+    <w:p>
+      <w:pPr>
+        <w:pStyle w:val="ListParagraph"/>
+        <w:ind w:left="810"/>
+        <w:rPr>
+          <w:rFonts w:cs="Times New Roman"/>
+          <w:szCs w:val="28"/>
+        </w:rPr>
+      </w:pPr>
     </w:p>
     <w:p>
       <w:pPr>
@@ -8128,10 +8255,10 @@
         </w:rPr>
         <w:lastRenderedPageBreak/>
         <w:drawing>
-          <wp:inline distT="0" distB="0" distL="0" distR="0" wp14:anchorId="76DB850B" wp14:editId="04BBC557">
-            <wp:extent cx="4765795" cy="3896139"/>
-            <wp:effectExtent l="0" t="0" r="0" b="9525"/>
-            <wp:docPr id="33" name="Picture 33"/>
+          <wp:inline distT="0" distB="0" distL="0" distR="0" wp14:anchorId="1F925798" wp14:editId="30A505C1">
+            <wp:extent cx="4610500" cy="5928874"/>
+            <wp:effectExtent l="0" t="0" r="3810" b="6350"/>
+            <wp:docPr id="32" name="Picture 32"/>
             <wp:cNvGraphicFramePr>
               <a:graphicFrameLocks xmlns:a="http://schemas.openxmlformats.org/drawingml/2006/main" noChangeAspect="1"/>
             </wp:cNvGraphicFramePr>
@@ -8151,7 +8278,7 @@
                   <pic:spPr>
                     <a:xfrm>
                       <a:off x="0" y="0"/>
-                      <a:ext cx="4785059" cy="3911888"/>
+                      <a:ext cx="4610500" cy="5928874"/>
                     </a:xfrm>
                     <a:prstGeom prst="rect">
                       <a:avLst/>
@@ -8169,81 +8296,21 @@
         <w:pStyle w:val="ListParagraph"/>
         <w:numPr>
           <w:ilvl w:val="0"/>
-          <w:numId w:val="10"/>
-        </w:numPr>
-        <w:spacing w:line="360" w:lineRule="auto"/>
-        <w:rPr>
-          <w:rFonts w:cs="Times New Roman"/>
-          <w:color w:val="C00000"/>
-          <w:szCs w:val="28"/>
-        </w:rPr>
-      </w:pPr>
-      <w:r>
-        <w:rPr>
-          <w:rFonts w:cs="Times New Roman"/>
-          <w:b/>
-          <w:bCs/>
-          <w:color w:val="C00000"/>
-          <w:szCs w:val="28"/>
-        </w:rPr>
-        <w:t>Xây dựng mô hình</w:t>
-      </w:r>
-    </w:p>
-    <w:p>
-      <w:pPr>
-        <w:pStyle w:val="ListParagraph"/>
-        <w:numPr>
-          <w:ilvl w:val="0"/>
           <w:numId w:val="13"/>
         </w:numPr>
         <w:spacing w:line="360" w:lineRule="auto"/>
-        <w:ind w:left="810" w:hanging="270"/>
-        <w:rPr>
-          <w:rFonts w:cs="Times New Roman"/>
-          <w:szCs w:val="28"/>
-        </w:rPr>
-      </w:pPr>
-      <w:r>
-        <w:rPr>
-          <w:rFonts w:cs="Times New Roman"/>
-          <w:szCs w:val="28"/>
-        </w:rPr>
-        <w:t>Xác định biến độc lập và biến phụ thuộc, ở đây cân nặng của cá phụ thuộc vào kích thước nên biến phụ thuộc</w:t>
-      </w:r>
-      <w:r>
-        <w:rPr>
-          <w:rFonts w:cs="Times New Roman"/>
-          <w:szCs w:val="28"/>
-        </w:rPr>
-        <w:t xml:space="preserve"> (y)</w:t>
-      </w:r>
-      <w:r>
-        <w:rPr>
-          <w:rFonts w:cs="Times New Roman"/>
-          <w:szCs w:val="28"/>
-        </w:rPr>
-        <w:t xml:space="preserve"> và biến độc lập</w:t>
-      </w:r>
-      <w:r>
-        <w:rPr>
-          <w:rFonts w:cs="Times New Roman"/>
-          <w:szCs w:val="28"/>
-        </w:rPr>
-        <w:t xml:space="preserve"> (X)</w:t>
-      </w:r>
-      <w:r>
-        <w:rPr>
-          <w:rFonts w:cs="Times New Roman"/>
-          <w:szCs w:val="28"/>
-        </w:rPr>
-        <w:t xml:space="preserve"> sẽ là</w:t>
-      </w:r>
-      <w:r>
-        <w:rPr>
-          <w:rFonts w:cs="Times New Roman"/>
-          <w:szCs w:val="28"/>
-        </w:rPr>
-        <w:t>:</w:t>
+        <w:ind w:left="720"/>
+        <w:rPr>
+          <w:rFonts w:cs="Times New Roman"/>
+          <w:szCs w:val="28"/>
+        </w:rPr>
+      </w:pPr>
+      <w:r>
+        <w:rPr>
+          <w:rFonts w:cs="Times New Roman"/>
+          <w:szCs w:val="28"/>
+        </w:rPr>
+        <w:t>Biểu đồ boxplot giữa Species và Weight</w:t>
       </w:r>
     </w:p>
     <w:p>
@@ -8261,11 +8328,12 @@
           <w:noProof/>
           <w:szCs w:val="28"/>
         </w:rPr>
+        <w:lastRenderedPageBreak/>
         <w:drawing>
-          <wp:inline distT="0" distB="0" distL="0" distR="0" wp14:anchorId="12ACCFA2" wp14:editId="0AA6429C">
-            <wp:extent cx="5349704" cy="609653"/>
-            <wp:effectExtent l="0" t="0" r="3810" b="0"/>
-            <wp:docPr id="34" name="Picture 34"/>
+          <wp:inline distT="0" distB="0" distL="0" distR="0" wp14:anchorId="76DB850B" wp14:editId="04BBC557">
+            <wp:extent cx="4765795" cy="3896139"/>
+            <wp:effectExtent l="0" t="0" r="0" b="9525"/>
+            <wp:docPr id="33" name="Picture 33"/>
             <wp:cNvGraphicFramePr>
               <a:graphicFrameLocks xmlns:a="http://schemas.openxmlformats.org/drawingml/2006/main" noChangeAspect="1"/>
             </wp:cNvGraphicFramePr>
@@ -8285,7 +8353,7 @@
                   <pic:spPr>
                     <a:xfrm>
                       <a:off x="0" y="0"/>
-                      <a:ext cx="5349704" cy="609653"/>
+                      <a:ext cx="4785059" cy="3911888"/>
                     </a:xfrm>
                     <a:prstGeom prst="rect">
                       <a:avLst/>
@@ -8301,19 +8369,34 @@
     <w:p>
       <w:pPr>
         <w:pStyle w:val="ListParagraph"/>
+        <w:numPr>
+          <w:ilvl w:val="0"/>
+          <w:numId w:val="6"/>
+        </w:numPr>
         <w:spacing w:line="360" w:lineRule="auto"/>
         <w:rPr>
           <w:rFonts w:cs="Times New Roman"/>
-          <w:szCs w:val="28"/>
-        </w:rPr>
-      </w:pPr>
+          <w:color w:val="C00000"/>
+          <w:szCs w:val="28"/>
+        </w:rPr>
+      </w:pPr>
+      <w:r>
+        <w:rPr>
+          <w:rFonts w:cs="Times New Roman"/>
+          <w:b/>
+          <w:bCs/>
+          <w:color w:val="C00000"/>
+          <w:szCs w:val="28"/>
+        </w:rPr>
+        <w:t>Xây dựng mô hình</w:t>
+      </w:r>
     </w:p>
     <w:p>
       <w:pPr>
         <w:pStyle w:val="ListParagraph"/>
         <w:numPr>
           <w:ilvl w:val="0"/>
-          <w:numId w:val="18"/>
+          <w:numId w:val="13"/>
         </w:numPr>
         <w:spacing w:line="360" w:lineRule="auto"/>
         <w:ind w:left="810" w:hanging="270"/>
@@ -8327,60 +8410,48 @@
           <w:rFonts w:cs="Times New Roman"/>
           <w:szCs w:val="28"/>
         </w:rPr>
-        <w:t>Chia dữ liệu thành 2 phần</w:t>
-      </w:r>
-      <w:r>
-        <w:rPr>
-          <w:rFonts w:cs="Times New Roman"/>
-          <w:szCs w:val="28"/>
-        </w:rPr>
-        <w:t xml:space="preserve"> (không giao nhau)</w:t>
-      </w:r>
-      <w:r>
-        <w:rPr>
-          <w:rFonts w:cs="Times New Roman"/>
-          <w:szCs w:val="28"/>
-        </w:rPr>
-        <w:t xml:space="preserve"> </w:t>
-      </w:r>
-      <w:r>
-        <w:rPr>
-          <w:rFonts w:cs="Times New Roman"/>
-          <w:b/>
-          <w:bCs/>
-          <w:szCs w:val="28"/>
-        </w:rPr>
-        <w:t>train</w:t>
-      </w:r>
-      <w:r>
-        <w:rPr>
-          <w:rFonts w:cs="Times New Roman"/>
-          <w:szCs w:val="28"/>
-        </w:rPr>
-        <w:t xml:space="preserve"> và </w:t>
-      </w:r>
-      <w:r>
-        <w:rPr>
-          <w:rFonts w:cs="Times New Roman"/>
-          <w:b/>
-          <w:bCs/>
-          <w:szCs w:val="28"/>
-        </w:rPr>
-        <w:t>test</w:t>
-      </w:r>
-      <w:r>
-        <w:rPr>
-          <w:rFonts w:cs="Times New Roman"/>
-          <w:szCs w:val="28"/>
-        </w:rPr>
-        <w:t xml:space="preserve"> theo tỉ lệ 8:2</w:t>
+        <w:t>Xác định biến độc lập và biến phụ thuộc, ở đây cân nặng của cá phụ thuộc vào kích thước nên biến phụ thuộc</w:t>
+      </w:r>
+      <w:r>
+        <w:rPr>
+          <w:rFonts w:cs="Times New Roman"/>
+          <w:szCs w:val="28"/>
+        </w:rPr>
+        <w:t xml:space="preserve"> (y)</w:t>
+      </w:r>
+      <w:r>
+        <w:rPr>
+          <w:rFonts w:cs="Times New Roman"/>
+          <w:szCs w:val="28"/>
+        </w:rPr>
+        <w:t xml:space="preserve"> và biến độc lập</w:t>
+      </w:r>
+      <w:r>
+        <w:rPr>
+          <w:rFonts w:cs="Times New Roman"/>
+          <w:szCs w:val="28"/>
+        </w:rPr>
+        <w:t xml:space="preserve"> (X)</w:t>
+      </w:r>
+      <w:r>
+        <w:rPr>
+          <w:rFonts w:cs="Times New Roman"/>
+          <w:szCs w:val="28"/>
+        </w:rPr>
+        <w:t xml:space="preserve"> sẽ là</w:t>
+      </w:r>
+      <w:r>
+        <w:rPr>
+          <w:rFonts w:cs="Times New Roman"/>
+          <w:szCs w:val="28"/>
+        </w:rPr>
+        <w:t>:</w:t>
       </w:r>
     </w:p>
     <w:p>
       <w:pPr>
         <w:pStyle w:val="ListParagraph"/>
         <w:spacing w:line="360" w:lineRule="auto"/>
-        <w:ind w:left="810"/>
         <w:rPr>
           <w:rFonts w:cs="Times New Roman"/>
           <w:szCs w:val="28"/>
@@ -8393,10 +8464,10 @@
           <w:szCs w:val="28"/>
         </w:rPr>
         <w:drawing>
-          <wp:inline distT="0" distB="0" distL="0" distR="0" wp14:anchorId="59091851" wp14:editId="55BC87FE">
-            <wp:extent cx="5943600" cy="341630"/>
-            <wp:effectExtent l="0" t="0" r="0" b="1270"/>
-            <wp:docPr id="35" name="Picture 35"/>
+          <wp:inline distT="0" distB="0" distL="0" distR="0" wp14:anchorId="12ACCFA2" wp14:editId="0AA6429C">
+            <wp:extent cx="5349704" cy="609653"/>
+            <wp:effectExtent l="0" t="0" r="3810" b="0"/>
+            <wp:docPr id="34" name="Picture 34"/>
             <wp:cNvGraphicFramePr>
               <a:graphicFrameLocks xmlns:a="http://schemas.openxmlformats.org/drawingml/2006/main" noChangeAspect="1"/>
             </wp:cNvGraphicFramePr>
@@ -8416,7 +8487,7 @@
                   <pic:spPr>
                     <a:xfrm>
                       <a:off x="0" y="0"/>
-                      <a:ext cx="5943600" cy="341630"/>
+                      <a:ext cx="5349704" cy="609653"/>
                     </a:xfrm>
                     <a:prstGeom prst="rect">
                       <a:avLst/>
@@ -8433,7 +8504,6 @@
       <w:pPr>
         <w:pStyle w:val="ListParagraph"/>
         <w:spacing w:line="360" w:lineRule="auto"/>
-        <w:ind w:left="810"/>
         <w:rPr>
           <w:rFonts w:cs="Times New Roman"/>
           <w:szCs w:val="28"/>
@@ -8459,7 +8529,53 @@
           <w:rFonts w:cs="Times New Roman"/>
           <w:szCs w:val="28"/>
         </w:rPr>
-        <w:t>Xem số giá trị trong từng bộ dữ liệu</w:t>
+        <w:t>Chia dữ liệu thành 2 phần</w:t>
+      </w:r>
+      <w:r>
+        <w:rPr>
+          <w:rFonts w:cs="Times New Roman"/>
+          <w:szCs w:val="28"/>
+        </w:rPr>
+        <w:t xml:space="preserve"> (không giao nhau)</w:t>
+      </w:r>
+      <w:r>
+        <w:rPr>
+          <w:rFonts w:cs="Times New Roman"/>
+          <w:szCs w:val="28"/>
+        </w:rPr>
+        <w:t xml:space="preserve"> </w:t>
+      </w:r>
+      <w:r>
+        <w:rPr>
+          <w:rFonts w:cs="Times New Roman"/>
+          <w:b/>
+          <w:bCs/>
+          <w:szCs w:val="28"/>
+        </w:rPr>
+        <w:t>train</w:t>
+      </w:r>
+      <w:r>
+        <w:rPr>
+          <w:rFonts w:cs="Times New Roman"/>
+          <w:szCs w:val="28"/>
+        </w:rPr>
+        <w:t xml:space="preserve"> và </w:t>
+      </w:r>
+      <w:r>
+        <w:rPr>
+          <w:rFonts w:cs="Times New Roman"/>
+          <w:b/>
+          <w:bCs/>
+          <w:szCs w:val="28"/>
+        </w:rPr>
+        <w:t>test</w:t>
+      </w:r>
+      <w:r>
+        <w:rPr>
+          <w:rFonts w:cs="Times New Roman"/>
+          <w:szCs w:val="28"/>
+        </w:rPr>
+        <w:t xml:space="preserve"> theo tỉ lệ 8:2</w:t>
       </w:r>
     </w:p>
     <w:p>
@@ -8478,12 +8594,11 @@
           <w:noProof/>
           <w:szCs w:val="28"/>
         </w:rPr>
-        <w:lastRenderedPageBreak/>
         <w:drawing>
-          <wp:inline distT="0" distB="0" distL="0" distR="0" wp14:anchorId="3CDB2437" wp14:editId="3E091E8F">
-            <wp:extent cx="3657917" cy="2171888"/>
-            <wp:effectExtent l="0" t="0" r="0" b="0"/>
-            <wp:docPr id="36" name="Picture 36"/>
+          <wp:inline distT="0" distB="0" distL="0" distR="0" wp14:anchorId="59091851" wp14:editId="55BC87FE">
+            <wp:extent cx="5943600" cy="341630"/>
+            <wp:effectExtent l="0" t="0" r="0" b="1270"/>
+            <wp:docPr id="35" name="Picture 35"/>
             <wp:cNvGraphicFramePr>
               <a:graphicFrameLocks xmlns:a="http://schemas.openxmlformats.org/drawingml/2006/main" noChangeAspect="1"/>
             </wp:cNvGraphicFramePr>
@@ -8503,7 +8618,7 @@
                   <pic:spPr>
                     <a:xfrm>
                       <a:off x="0" y="0"/>
-                      <a:ext cx="3657917" cy="2171888"/>
+                      <a:ext cx="5943600" cy="341630"/>
                     </a:xfrm>
                     <a:prstGeom prst="rect">
                       <a:avLst/>
@@ -8535,18 +8650,18 @@
           <w:numId w:val="18"/>
         </w:numPr>
         <w:spacing w:line="360" w:lineRule="auto"/>
-        <w:ind w:left="810"/>
-        <w:rPr>
-          <w:rFonts w:cs="Times New Roman"/>
-          <w:szCs w:val="28"/>
-        </w:rPr>
-      </w:pPr>
-      <w:r>
-        <w:rPr>
-          <w:rFonts w:cs="Times New Roman"/>
-          <w:szCs w:val="28"/>
-        </w:rPr>
-        <w:t>Xây dựng mô hình</w:t>
+        <w:ind w:left="810" w:hanging="270"/>
+        <w:rPr>
+          <w:rFonts w:cs="Times New Roman"/>
+          <w:szCs w:val="28"/>
+        </w:rPr>
+      </w:pPr>
+      <w:r>
+        <w:rPr>
+          <w:rFonts w:cs="Times New Roman"/>
+          <w:szCs w:val="28"/>
+        </w:rPr>
+        <w:t>Xem số giá trị trong từng bộ dữ liệu</w:t>
       </w:r>
     </w:p>
     <w:p>
@@ -8565,11 +8680,12 @@
           <w:noProof/>
           <w:szCs w:val="28"/>
         </w:rPr>
+        <w:lastRenderedPageBreak/>
         <w:drawing>
-          <wp:inline distT="0" distB="0" distL="0" distR="0" wp14:anchorId="33A7C4DD" wp14:editId="46382CF3">
-            <wp:extent cx="2499577" cy="602032"/>
-            <wp:effectExtent l="0" t="0" r="0" b="7620"/>
-            <wp:docPr id="37" name="Picture 37"/>
+          <wp:inline distT="0" distB="0" distL="0" distR="0" wp14:anchorId="3CDB2437" wp14:editId="3E091E8F">
+            <wp:extent cx="3657917" cy="2171888"/>
+            <wp:effectExtent l="0" t="0" r="0" b="0"/>
+            <wp:docPr id="36" name="Picture 36"/>
             <wp:cNvGraphicFramePr>
               <a:graphicFrameLocks xmlns:a="http://schemas.openxmlformats.org/drawingml/2006/main" noChangeAspect="1"/>
             </wp:cNvGraphicFramePr>
@@ -8589,7 +8705,7 @@
                   <pic:spPr>
                     <a:xfrm>
                       <a:off x="0" y="0"/>
-                      <a:ext cx="2499577" cy="602032"/>
+                      <a:ext cx="3657917" cy="2171888"/>
                     </a:xfrm>
                     <a:prstGeom prst="rect">
                       <a:avLst/>
@@ -8621,25 +8737,25 @@
           <w:numId w:val="18"/>
         </w:numPr>
         <w:spacing w:line="360" w:lineRule="auto"/>
-        <w:ind w:left="900"/>
-        <w:rPr>
-          <w:rFonts w:cs="Times New Roman"/>
-          <w:szCs w:val="28"/>
-        </w:rPr>
-      </w:pPr>
-      <w:r>
-        <w:rPr>
-          <w:rFonts w:cs="Times New Roman"/>
-          <w:szCs w:val="28"/>
-        </w:rPr>
-        <w:t>Dùng mô hình để đánh giá mức độ phụ thuộc của biến phụ thuộc với biến độc lập</w:t>
+        <w:ind w:left="810"/>
+        <w:rPr>
+          <w:rFonts w:cs="Times New Roman"/>
+          <w:szCs w:val="28"/>
+        </w:rPr>
+      </w:pPr>
+      <w:r>
+        <w:rPr>
+          <w:rFonts w:cs="Times New Roman"/>
+          <w:szCs w:val="28"/>
+        </w:rPr>
+        <w:t>Xây dựng mô hình</w:t>
       </w:r>
     </w:p>
     <w:p>
       <w:pPr>
         <w:pStyle w:val="ListParagraph"/>
         <w:spacing w:line="360" w:lineRule="auto"/>
-        <w:ind w:left="900"/>
+        <w:ind w:left="810"/>
         <w:rPr>
           <w:rFonts w:cs="Times New Roman"/>
           <w:szCs w:val="28"/>
@@ -8652,10 +8768,10 @@
           <w:szCs w:val="28"/>
         </w:rPr>
         <w:drawing>
-          <wp:inline distT="0" distB="0" distL="0" distR="0" wp14:anchorId="426CF5AF" wp14:editId="691A0B1F">
-            <wp:extent cx="2606266" cy="883997"/>
-            <wp:effectExtent l="0" t="0" r="3810" b="0"/>
-            <wp:docPr id="38" name="Picture 38"/>
+          <wp:inline distT="0" distB="0" distL="0" distR="0" wp14:anchorId="33A7C4DD" wp14:editId="46382CF3">
+            <wp:extent cx="2499577" cy="602032"/>
+            <wp:effectExtent l="0" t="0" r="0" b="7620"/>
+            <wp:docPr id="37" name="Picture 37"/>
             <wp:cNvGraphicFramePr>
               <a:graphicFrameLocks xmlns:a="http://schemas.openxmlformats.org/drawingml/2006/main" noChangeAspect="1"/>
             </wp:cNvGraphicFramePr>
@@ -8675,7 +8791,7 @@
                   <pic:spPr>
                     <a:xfrm>
                       <a:off x="0" y="0"/>
-                      <a:ext cx="2606266" cy="883997"/>
+                      <a:ext cx="2499577" cy="602032"/>
                     </a:xfrm>
                     <a:prstGeom prst="rect">
                       <a:avLst/>
@@ -8692,38 +8808,7 @@
       <w:pPr>
         <w:pStyle w:val="ListParagraph"/>
         <w:spacing w:line="360" w:lineRule="auto"/>
-        <w:ind w:left="900"/>
-        <w:rPr>
-          <w:rFonts w:cs="Times New Roman"/>
-          <w:color w:val="ED7D31" w:themeColor="accent2"/>
-          <w:sz w:val="24"/>
-          <w:szCs w:val="24"/>
-        </w:rPr>
-      </w:pPr>
-      <w:r>
-        <w:rPr>
-          <w:rFonts w:cs="Times New Roman"/>
-          <w:color w:val="ED7D31" w:themeColor="accent2"/>
-          <w:sz w:val="24"/>
-          <w:szCs w:val="24"/>
-        </w:rPr>
-        <w:sym w:font="Wingdings" w:char="F0E8"/>
-      </w:r>
-      <w:r>
-        <w:rPr>
-          <w:rFonts w:cs="Times New Roman"/>
-          <w:color w:val="ED7D31" w:themeColor="accent2"/>
-          <w:sz w:val="24"/>
-          <w:szCs w:val="24"/>
-        </w:rPr>
-        <w:t xml:space="preserve"> 0.86 tương đương với 86% giá trị của biến phụ thuộc phụ thuộc vào biến độc lập</w:t>
-      </w:r>
-    </w:p>
-    <w:p>
-      <w:pPr>
-        <w:pStyle w:val="ListParagraph"/>
-        <w:spacing w:line="360" w:lineRule="auto"/>
-        <w:ind w:left="900"/>
+        <w:ind w:left="810"/>
         <w:rPr>
           <w:rFonts w:cs="Times New Roman"/>
           <w:szCs w:val="28"/>
@@ -8749,21 +8834,7 @@
           <w:rFonts w:cs="Times New Roman"/>
           <w:szCs w:val="28"/>
         </w:rPr>
-        <w:t>Hàm số giả thuyết của mô hình hồi quy đa tuyến tính (multiple linear regression) có dạn</w:t>
-      </w:r>
-      <w:r>
-        <w:rPr>
-          <w:rFonts w:cs="Times New Roman"/>
-          <w:szCs w:val="28"/>
-        </w:rPr>
-        <w:t>g</w:t>
-      </w:r>
-      <w:r>
-        <w:rPr>
-          <w:rFonts w:cs="Times New Roman"/>
-          <w:szCs w:val="28"/>
-        </w:rPr>
-        <w:t>:</w:t>
+        <w:t>Dùng mô hình để đánh giá mức độ phụ thuộc của biến phụ thuộc với biến độc lập</w:t>
       </w:r>
     </w:p>
     <w:p>
@@ -8771,216 +8842,6 @@
         <w:pStyle w:val="ListParagraph"/>
         <w:spacing w:line="360" w:lineRule="auto"/>
         <w:ind w:left="900"/>
-        <w:jc w:val="center"/>
-        <w:rPr>
-          <w:rFonts w:ascii="Segoe UI" w:hAnsi="Segoe UI" w:cs="Segoe UI"/>
-          <w:sz w:val="21"/>
-          <w:szCs w:val="21"/>
-          <w:shd w:val="clear" w:color="auto" w:fill="FFFFFF"/>
-        </w:rPr>
-      </w:pPr>
-      <w:r>
-        <w:rPr>
-          <w:rFonts w:ascii="Segoe UI" w:hAnsi="Segoe UI" w:cs="Segoe UI"/>
-          <w:sz w:val="21"/>
-          <w:szCs w:val="21"/>
-          <w:shd w:val="clear" w:color="auto" w:fill="FFFFFF"/>
-        </w:rPr>
-        <w:t>y = α1X1 + α2X2 + α3X3 + ... + αnXn + β</w:t>
-      </w:r>
-    </w:p>
-    <w:p>
-      <w:pPr>
-        <w:pStyle w:val="ListParagraph"/>
-        <w:spacing w:line="360" w:lineRule="auto"/>
-        <w:ind w:left="900"/>
-        <w:rPr>
-          <w:rFonts w:ascii="Segoe UI" w:hAnsi="Segoe UI" w:cs="Segoe UI"/>
-          <w:sz w:val="21"/>
-          <w:szCs w:val="21"/>
-          <w:shd w:val="clear" w:color="auto" w:fill="FFFFFF"/>
-        </w:rPr>
-      </w:pPr>
-      <w:r>
-        <w:rPr>
-          <w:rFonts w:ascii="Segoe UI" w:hAnsi="Segoe UI" w:cs="Segoe UI"/>
-          <w:sz w:val="21"/>
-          <w:szCs w:val="21"/>
-          <w:shd w:val="clear" w:color="auto" w:fill="FFFFFF"/>
-        </w:rPr>
-        <w:t>+ X1 – Xn: các biến độc lập</w:t>
-      </w:r>
-    </w:p>
-    <w:p>
-      <w:pPr>
-        <w:pStyle w:val="ListParagraph"/>
-        <w:spacing w:line="360" w:lineRule="auto"/>
-        <w:ind w:left="900"/>
-        <w:rPr>
-          <w:rFonts w:ascii="Segoe UI" w:hAnsi="Segoe UI" w:cs="Segoe UI"/>
-          <w:sz w:val="21"/>
-          <w:szCs w:val="21"/>
-          <w:shd w:val="clear" w:color="auto" w:fill="FFFFFF"/>
-        </w:rPr>
-      </w:pPr>
-      <w:r>
-        <w:rPr>
-          <w:rFonts w:ascii="Segoe UI" w:hAnsi="Segoe UI" w:cs="Segoe UI"/>
-          <w:sz w:val="21"/>
-          <w:szCs w:val="21"/>
-          <w:shd w:val="clear" w:color="auto" w:fill="FFFFFF"/>
-        </w:rPr>
-        <w:t>+ y: biến phụ thuộc</w:t>
-      </w:r>
-    </w:p>
-    <w:p>
-      <w:pPr>
-        <w:pStyle w:val="ListParagraph"/>
-        <w:spacing w:line="360" w:lineRule="auto"/>
-        <w:ind w:left="900"/>
-        <w:rPr>
-          <w:rFonts w:ascii="Segoe UI" w:hAnsi="Segoe UI" w:cs="Segoe UI"/>
-          <w:sz w:val="21"/>
-          <w:szCs w:val="21"/>
-          <w:shd w:val="clear" w:color="auto" w:fill="FFFFFF"/>
-        </w:rPr>
-      </w:pPr>
-      <w:r>
-        <w:rPr>
-          <w:rFonts w:ascii="Segoe UI" w:hAnsi="Segoe UI" w:cs="Segoe UI"/>
-          <w:sz w:val="21"/>
-          <w:szCs w:val="21"/>
-          <w:shd w:val="clear" w:color="auto" w:fill="FFFFFF"/>
-        </w:rPr>
-        <w:t>+ α và β: các tham số không thay đổi của hàm</w:t>
-      </w:r>
-    </w:p>
-    <w:p>
-      <w:pPr>
-        <w:pStyle w:val="ListParagraph"/>
-        <w:spacing w:line="360" w:lineRule="auto"/>
-        <w:ind w:left="900"/>
-        <w:rPr>
-          <w:rFonts w:ascii="Segoe UI" w:hAnsi="Segoe UI" w:cs="Segoe UI"/>
-          <w:sz w:val="21"/>
-          <w:szCs w:val="21"/>
-          <w:shd w:val="clear" w:color="auto" w:fill="FFFFFF"/>
-        </w:rPr>
-      </w:pPr>
-      <w:r>
-        <w:rPr>
-          <w:rFonts w:ascii="Segoe UI" w:hAnsi="Segoe UI" w:cs="Segoe UI"/>
-          <w:sz w:val="21"/>
-          <w:szCs w:val="21"/>
-          <w:shd w:val="clear" w:color="auto" w:fill="FFFFFF"/>
-        </w:rPr>
-        <w:t>+ n: số lượng biến độc lập</w:t>
-      </w:r>
-    </w:p>
-    <w:p>
-      <w:pPr>
-        <w:pStyle w:val="ListParagraph"/>
-        <w:spacing w:line="360" w:lineRule="auto"/>
-        <w:ind w:left="900"/>
-        <w:rPr>
-          <w:rFonts w:ascii="Segoe UI" w:hAnsi="Segoe UI" w:cs="Segoe UI"/>
-          <w:sz w:val="21"/>
-          <w:szCs w:val="21"/>
-          <w:shd w:val="clear" w:color="auto" w:fill="FFFFFF"/>
-        </w:rPr>
-      </w:pPr>
-    </w:p>
-    <w:p>
-      <w:pPr>
-        <w:pStyle w:val="ListParagraph"/>
-        <w:spacing w:line="360" w:lineRule="auto"/>
-        <w:ind w:left="900"/>
-        <w:rPr>
-          <w:rFonts w:cs="Times New Roman"/>
-          <w:b/>
-          <w:bCs/>
-          <w:szCs w:val="28"/>
-          <w:shd w:val="clear" w:color="auto" w:fill="FFFFFF"/>
-        </w:rPr>
-      </w:pPr>
-      <w:r>
-        <w:rPr>
-          <w:rFonts w:cs="Times New Roman"/>
-          <w:szCs w:val="28"/>
-          <w:shd w:val="clear" w:color="auto" w:fill="FFFFFF"/>
-        </w:rPr>
-        <w:t xml:space="preserve">ta sẽ dùng hàm </w:t>
-      </w:r>
-      <w:r>
-        <w:rPr>
-          <w:rFonts w:cs="Times New Roman"/>
-          <w:b/>
-          <w:bCs/>
-          <w:szCs w:val="28"/>
-          <w:shd w:val="clear" w:color="auto" w:fill="FFFFFF"/>
-        </w:rPr>
-        <w:t>intercept_</w:t>
-      </w:r>
-      <w:r>
-        <w:rPr>
-          <w:rFonts w:cs="Times New Roman"/>
-          <w:szCs w:val="28"/>
-          <w:shd w:val="clear" w:color="auto" w:fill="FFFFFF"/>
-        </w:rPr>
-        <w:t xml:space="preserve"> và </w:t>
-      </w:r>
-      <w:r>
-        <w:rPr>
-          <w:rFonts w:cs="Times New Roman"/>
-          <w:b/>
-          <w:bCs/>
-          <w:szCs w:val="28"/>
-          <w:shd w:val="clear" w:color="auto" w:fill="FFFFFF"/>
-        </w:rPr>
-        <w:t>coef_</w:t>
-      </w:r>
-      <w:r>
-        <w:rPr>
-          <w:rFonts w:cs="Times New Roman"/>
-          <w:szCs w:val="28"/>
-          <w:shd w:val="clear" w:color="auto" w:fill="FFFFFF"/>
-        </w:rPr>
-        <w:t xml:space="preserve"> để tìm các giá trị </w:t>
-      </w:r>
-      <w:r>
-        <w:rPr>
-          <w:rFonts w:cs="Times New Roman"/>
-          <w:b/>
-          <w:bCs/>
-          <w:szCs w:val="28"/>
-          <w:shd w:val="clear" w:color="auto" w:fill="FFFFFF"/>
-        </w:rPr>
-        <w:t>β</w:t>
-      </w:r>
-      <w:r>
-        <w:rPr>
-          <w:rFonts w:cs="Times New Roman"/>
-          <w:szCs w:val="28"/>
-          <w:shd w:val="clear" w:color="auto" w:fill="FFFFFF"/>
-        </w:rPr>
-        <w:t xml:space="preserve"> và </w:t>
-      </w:r>
-      <w:r>
-        <w:rPr>
-          <w:rFonts w:cs="Times New Roman"/>
-          <w:b/>
-          <w:bCs/>
-          <w:szCs w:val="28"/>
-          <w:shd w:val="clear" w:color="auto" w:fill="FFFFFF"/>
-        </w:rPr>
-        <w:t>α</w:t>
-      </w:r>
-    </w:p>
-    <w:p>
-      <w:pPr>
-        <w:pStyle w:val="ListParagraph"/>
-        <w:spacing w:line="360" w:lineRule="auto"/>
-        <w:ind w:left="900"/>
         <w:rPr>
           <w:rFonts w:cs="Times New Roman"/>
           <w:szCs w:val="28"/>
@@ -8993,10 +8854,10 @@
           <w:szCs w:val="28"/>
         </w:rPr>
         <w:drawing>
-          <wp:inline distT="0" distB="0" distL="0" distR="0" wp14:anchorId="5BCE8726" wp14:editId="40B4AAFB">
-            <wp:extent cx="4659464" cy="895055"/>
-            <wp:effectExtent l="0" t="0" r="0" b="635"/>
-            <wp:docPr id="39" name="Picture 39"/>
+          <wp:inline distT="0" distB="0" distL="0" distR="0" wp14:anchorId="426CF5AF" wp14:editId="691A0B1F">
+            <wp:extent cx="2606266" cy="883997"/>
+            <wp:effectExtent l="0" t="0" r="3810" b="0"/>
+            <wp:docPr id="38" name="Picture 38"/>
             <wp:cNvGraphicFramePr>
               <a:graphicFrameLocks xmlns:a="http://schemas.openxmlformats.org/drawingml/2006/main" noChangeAspect="1"/>
             </wp:cNvGraphicFramePr>
@@ -9016,7 +8877,7 @@
                   <pic:spPr>
                     <a:xfrm>
                       <a:off x="0" y="0"/>
-                      <a:ext cx="4702876" cy="903394"/>
+                      <a:ext cx="2606266" cy="883997"/>
                     </a:xfrm>
                     <a:prstGeom prst="rect">
                       <a:avLst/>
@@ -9036,9 +8897,29 @@
         <w:ind w:left="900"/>
         <w:rPr>
           <w:rFonts w:cs="Times New Roman"/>
-          <w:szCs w:val="28"/>
-        </w:rPr>
-      </w:pPr>
+          <w:color w:val="ED7D31" w:themeColor="accent2"/>
+          <w:sz w:val="24"/>
+          <w:szCs w:val="24"/>
+        </w:rPr>
+      </w:pPr>
+      <w:r>
+        <w:rPr>
+          <w:rFonts w:cs="Times New Roman"/>
+          <w:color w:val="ED7D31" w:themeColor="accent2"/>
+          <w:sz w:val="24"/>
+          <w:szCs w:val="24"/>
+        </w:rPr>
+        <w:sym w:font="Wingdings" w:char="F0E8"/>
+      </w:r>
+      <w:r>
+        <w:rPr>
+          <w:rFonts w:cs="Times New Roman"/>
+          <w:color w:val="ED7D31" w:themeColor="accent2"/>
+          <w:sz w:val="24"/>
+          <w:szCs w:val="24"/>
+        </w:rPr>
+        <w:t xml:space="preserve"> 0.86 tương đương với 86% giá trị của biến phụ thuộc phụ thuộc vào biến độc lập</w:t>
+      </w:r>
     </w:p>
     <w:p>
       <w:pPr>
@@ -9050,12 +8931,41 @@
           <w:szCs w:val="28"/>
         </w:rPr>
       </w:pPr>
-      <w:r>
-        <w:rPr>
-          <w:rFonts w:cs="Times New Roman"/>
-          <w:szCs w:val="28"/>
-        </w:rPr>
-        <w:t>hiển thị hàm số giá thuyết</w:t>
+    </w:p>
+    <w:p>
+      <w:pPr>
+        <w:pStyle w:val="ListParagraph"/>
+        <w:numPr>
+          <w:ilvl w:val="0"/>
+          <w:numId w:val="18"/>
+        </w:numPr>
+        <w:spacing w:line="360" w:lineRule="auto"/>
+        <w:ind w:left="900"/>
+        <w:rPr>
+          <w:rFonts w:cs="Times New Roman"/>
+          <w:szCs w:val="28"/>
+        </w:rPr>
+      </w:pPr>
+      <w:r>
+        <w:rPr>
+          <w:rFonts w:cs="Times New Roman"/>
+          <w:szCs w:val="28"/>
+        </w:rPr>
+        <w:t>Hàm số giả thuyết của mô hình hồi quy đa tuyến tính (multiple linear regression) có dạn</w:t>
+      </w:r>
+      <w:r>
+        <w:rPr>
+          <w:rFonts w:cs="Times New Roman"/>
+          <w:szCs w:val="28"/>
+        </w:rPr>
+        <w:t>g</w:t>
+      </w:r>
+      <w:r>
+        <w:rPr>
+          <w:rFonts w:cs="Times New Roman"/>
+          <w:szCs w:val="28"/>
+        </w:rPr>
+        <w:t>:</w:t>
       </w:r>
     </w:p>
     <w:p>
@@ -9063,6 +8973,216 @@
         <w:pStyle w:val="ListParagraph"/>
         <w:spacing w:line="360" w:lineRule="auto"/>
         <w:ind w:left="900"/>
+        <w:jc w:val="center"/>
+        <w:rPr>
+          <w:rFonts w:ascii="Segoe UI" w:hAnsi="Segoe UI" w:cs="Segoe UI"/>
+          <w:sz w:val="21"/>
+          <w:szCs w:val="21"/>
+          <w:shd w:val="clear" w:color="auto" w:fill="FFFFFF"/>
+        </w:rPr>
+      </w:pPr>
+      <w:r>
+        <w:rPr>
+          <w:rFonts w:ascii="Segoe UI" w:hAnsi="Segoe UI" w:cs="Segoe UI"/>
+          <w:sz w:val="21"/>
+          <w:szCs w:val="21"/>
+          <w:shd w:val="clear" w:color="auto" w:fill="FFFFFF"/>
+        </w:rPr>
+        <w:t>y = α1X1 + α2X2 + α3X3 + ... + αnXn + β</w:t>
+      </w:r>
+    </w:p>
+    <w:p>
+      <w:pPr>
+        <w:pStyle w:val="ListParagraph"/>
+        <w:spacing w:line="360" w:lineRule="auto"/>
+        <w:ind w:left="900"/>
+        <w:rPr>
+          <w:rFonts w:ascii="Segoe UI" w:hAnsi="Segoe UI" w:cs="Segoe UI"/>
+          <w:sz w:val="21"/>
+          <w:szCs w:val="21"/>
+          <w:shd w:val="clear" w:color="auto" w:fill="FFFFFF"/>
+        </w:rPr>
+      </w:pPr>
+      <w:r>
+        <w:rPr>
+          <w:rFonts w:ascii="Segoe UI" w:hAnsi="Segoe UI" w:cs="Segoe UI"/>
+          <w:sz w:val="21"/>
+          <w:szCs w:val="21"/>
+          <w:shd w:val="clear" w:color="auto" w:fill="FFFFFF"/>
+        </w:rPr>
+        <w:t>+ X1 – Xn: các biến độc lập</w:t>
+      </w:r>
+    </w:p>
+    <w:p>
+      <w:pPr>
+        <w:pStyle w:val="ListParagraph"/>
+        <w:spacing w:line="360" w:lineRule="auto"/>
+        <w:ind w:left="900"/>
+        <w:rPr>
+          <w:rFonts w:ascii="Segoe UI" w:hAnsi="Segoe UI" w:cs="Segoe UI"/>
+          <w:sz w:val="21"/>
+          <w:szCs w:val="21"/>
+          <w:shd w:val="clear" w:color="auto" w:fill="FFFFFF"/>
+        </w:rPr>
+      </w:pPr>
+      <w:r>
+        <w:rPr>
+          <w:rFonts w:ascii="Segoe UI" w:hAnsi="Segoe UI" w:cs="Segoe UI"/>
+          <w:sz w:val="21"/>
+          <w:szCs w:val="21"/>
+          <w:shd w:val="clear" w:color="auto" w:fill="FFFFFF"/>
+        </w:rPr>
+        <w:t>+ y: biến phụ thuộc</w:t>
+      </w:r>
+    </w:p>
+    <w:p>
+      <w:pPr>
+        <w:pStyle w:val="ListParagraph"/>
+        <w:spacing w:line="360" w:lineRule="auto"/>
+        <w:ind w:left="900"/>
+        <w:rPr>
+          <w:rFonts w:ascii="Segoe UI" w:hAnsi="Segoe UI" w:cs="Segoe UI"/>
+          <w:sz w:val="21"/>
+          <w:szCs w:val="21"/>
+          <w:shd w:val="clear" w:color="auto" w:fill="FFFFFF"/>
+        </w:rPr>
+      </w:pPr>
+      <w:r>
+        <w:rPr>
+          <w:rFonts w:ascii="Segoe UI" w:hAnsi="Segoe UI" w:cs="Segoe UI"/>
+          <w:sz w:val="21"/>
+          <w:szCs w:val="21"/>
+          <w:shd w:val="clear" w:color="auto" w:fill="FFFFFF"/>
+        </w:rPr>
+        <w:t>+ α và β: các tham số không thay đổi của hàm</w:t>
+      </w:r>
+    </w:p>
+    <w:p>
+      <w:pPr>
+        <w:pStyle w:val="ListParagraph"/>
+        <w:spacing w:line="360" w:lineRule="auto"/>
+        <w:ind w:left="900"/>
+        <w:rPr>
+          <w:rFonts w:ascii="Segoe UI" w:hAnsi="Segoe UI" w:cs="Segoe UI"/>
+          <w:sz w:val="21"/>
+          <w:szCs w:val="21"/>
+          <w:shd w:val="clear" w:color="auto" w:fill="FFFFFF"/>
+        </w:rPr>
+      </w:pPr>
+      <w:r>
+        <w:rPr>
+          <w:rFonts w:ascii="Segoe UI" w:hAnsi="Segoe UI" w:cs="Segoe UI"/>
+          <w:sz w:val="21"/>
+          <w:szCs w:val="21"/>
+          <w:shd w:val="clear" w:color="auto" w:fill="FFFFFF"/>
+        </w:rPr>
+        <w:t>+ n: số lượng biến độc lập</w:t>
+      </w:r>
+    </w:p>
+    <w:p>
+      <w:pPr>
+        <w:pStyle w:val="ListParagraph"/>
+        <w:spacing w:line="360" w:lineRule="auto"/>
+        <w:ind w:left="900"/>
+        <w:rPr>
+          <w:rFonts w:ascii="Segoe UI" w:hAnsi="Segoe UI" w:cs="Segoe UI"/>
+          <w:sz w:val="21"/>
+          <w:szCs w:val="21"/>
+          <w:shd w:val="clear" w:color="auto" w:fill="FFFFFF"/>
+        </w:rPr>
+      </w:pPr>
+    </w:p>
+    <w:p>
+      <w:pPr>
+        <w:pStyle w:val="ListParagraph"/>
+        <w:spacing w:line="360" w:lineRule="auto"/>
+        <w:ind w:left="900"/>
+        <w:rPr>
+          <w:rFonts w:cs="Times New Roman"/>
+          <w:b/>
+          <w:bCs/>
+          <w:szCs w:val="28"/>
+          <w:shd w:val="clear" w:color="auto" w:fill="FFFFFF"/>
+        </w:rPr>
+      </w:pPr>
+      <w:r>
+        <w:rPr>
+          <w:rFonts w:cs="Times New Roman"/>
+          <w:szCs w:val="28"/>
+          <w:shd w:val="clear" w:color="auto" w:fill="FFFFFF"/>
+        </w:rPr>
+        <w:t xml:space="preserve">ta sẽ dùng hàm </w:t>
+      </w:r>
+      <w:r>
+        <w:rPr>
+          <w:rFonts w:cs="Times New Roman"/>
+          <w:b/>
+          <w:bCs/>
+          <w:szCs w:val="28"/>
+          <w:shd w:val="clear" w:color="auto" w:fill="FFFFFF"/>
+        </w:rPr>
+        <w:t>intercept_</w:t>
+      </w:r>
+      <w:r>
+        <w:rPr>
+          <w:rFonts w:cs="Times New Roman"/>
+          <w:szCs w:val="28"/>
+          <w:shd w:val="clear" w:color="auto" w:fill="FFFFFF"/>
+        </w:rPr>
+        <w:t xml:space="preserve"> và </w:t>
+      </w:r>
+      <w:r>
+        <w:rPr>
+          <w:rFonts w:cs="Times New Roman"/>
+          <w:b/>
+          <w:bCs/>
+          <w:szCs w:val="28"/>
+          <w:shd w:val="clear" w:color="auto" w:fill="FFFFFF"/>
+        </w:rPr>
+        <w:t>coef_</w:t>
+      </w:r>
+      <w:r>
+        <w:rPr>
+          <w:rFonts w:cs="Times New Roman"/>
+          <w:szCs w:val="28"/>
+          <w:shd w:val="clear" w:color="auto" w:fill="FFFFFF"/>
+        </w:rPr>
+        <w:t xml:space="preserve"> để tìm các giá trị </w:t>
+      </w:r>
+      <w:r>
+        <w:rPr>
+          <w:rFonts w:cs="Times New Roman"/>
+          <w:b/>
+          <w:bCs/>
+          <w:szCs w:val="28"/>
+          <w:shd w:val="clear" w:color="auto" w:fill="FFFFFF"/>
+        </w:rPr>
+        <w:t>β</w:t>
+      </w:r>
+      <w:r>
+        <w:rPr>
+          <w:rFonts w:cs="Times New Roman"/>
+          <w:szCs w:val="28"/>
+          <w:shd w:val="clear" w:color="auto" w:fill="FFFFFF"/>
+        </w:rPr>
+        <w:t xml:space="preserve"> và </w:t>
+      </w:r>
+      <w:r>
+        <w:rPr>
+          <w:rFonts w:cs="Times New Roman"/>
+          <w:b/>
+          <w:bCs/>
+          <w:szCs w:val="28"/>
+          <w:shd w:val="clear" w:color="auto" w:fill="FFFFFF"/>
+        </w:rPr>
+        <w:t>α</w:t>
+      </w:r>
+    </w:p>
+    <w:p>
+      <w:pPr>
+        <w:pStyle w:val="ListParagraph"/>
+        <w:spacing w:line="360" w:lineRule="auto"/>
+        <w:ind w:left="900"/>
         <w:rPr>
           <w:rFonts w:cs="Times New Roman"/>
           <w:szCs w:val="28"/>
@@ -9075,10 +9195,10 @@
           <w:szCs w:val="28"/>
         </w:rPr>
         <w:drawing>
-          <wp:inline distT="0" distB="0" distL="0" distR="0" wp14:anchorId="03A587D9" wp14:editId="7FDC9DE6">
-            <wp:extent cx="5943600" cy="524510"/>
-            <wp:effectExtent l="0" t="0" r="0" b="8890"/>
-            <wp:docPr id="40" name="Picture 40"/>
+          <wp:inline distT="0" distB="0" distL="0" distR="0" wp14:anchorId="5BCE8726" wp14:editId="40B4AAFB">
+            <wp:extent cx="4659464" cy="895055"/>
+            <wp:effectExtent l="0" t="0" r="0" b="635"/>
+            <wp:docPr id="39" name="Picture 39"/>
             <wp:cNvGraphicFramePr>
               <a:graphicFrameLocks xmlns:a="http://schemas.openxmlformats.org/drawingml/2006/main" noChangeAspect="1"/>
             </wp:cNvGraphicFramePr>
@@ -9098,7 +9218,7 @@
                   <pic:spPr>
                     <a:xfrm>
                       <a:off x="0" y="0"/>
-                      <a:ext cx="5943600" cy="524510"/>
+                      <a:ext cx="4702876" cy="903394"/>
                     </a:xfrm>
                     <a:prstGeom prst="rect">
                       <a:avLst/>
@@ -9113,64 +9233,54 @@
     </w:p>
     <w:p>
       <w:pPr>
-        <w:spacing w:line="360" w:lineRule="auto"/>
-        <w:rPr>
-          <w:rFonts w:cs="Times New Roman"/>
-          <w:szCs w:val="28"/>
-        </w:rPr>
-      </w:pPr>
-    </w:p>
-    <w:p>
-      <w:pPr>
-        <w:pStyle w:val="ListParagraph"/>
-        <w:numPr>
-          <w:ilvl w:val="0"/>
-          <w:numId w:val="10"/>
-        </w:numPr>
-        <w:spacing w:line="360" w:lineRule="auto"/>
-        <w:rPr>
-          <w:rFonts w:cs="Times New Roman"/>
-          <w:b/>
-          <w:bCs/>
-          <w:color w:val="C00000"/>
-          <w:szCs w:val="28"/>
-        </w:rPr>
-      </w:pPr>
-      <w:r>
-        <w:rPr>
-          <w:rFonts w:cs="Times New Roman"/>
-          <w:b/>
-          <w:bCs/>
-          <w:color w:val="C00000"/>
-          <w:szCs w:val="28"/>
-        </w:rPr>
-        <w:t>Dùng mô hình để dự đoán</w:t>
-      </w:r>
-    </w:p>
-    <w:p>
-      <w:pPr>
         <w:pStyle w:val="ListParagraph"/>
         <w:spacing w:line="360" w:lineRule="auto"/>
-        <w:rPr>
-          <w:rFonts w:cs="Times New Roman"/>
-          <w:b/>
-          <w:bCs/>
-          <w:szCs w:val="28"/>
-        </w:rPr>
-      </w:pPr>
-      <w:r>
-        <w:rPr>
-          <w:rFonts w:cs="Times New Roman"/>
-          <w:b/>
-          <w:bCs/>
+        <w:ind w:left="900"/>
+        <w:rPr>
+          <w:rFonts w:cs="Times New Roman"/>
+          <w:szCs w:val="28"/>
+        </w:rPr>
+      </w:pPr>
+    </w:p>
+    <w:p>
+      <w:pPr>
+        <w:pStyle w:val="ListParagraph"/>
+        <w:spacing w:line="360" w:lineRule="auto"/>
+        <w:ind w:left="900"/>
+        <w:rPr>
+          <w:rFonts w:cs="Times New Roman"/>
+          <w:szCs w:val="28"/>
+        </w:rPr>
+      </w:pPr>
+      <w:r>
+        <w:rPr>
+          <w:rFonts w:cs="Times New Roman"/>
+          <w:szCs w:val="28"/>
+        </w:rPr>
+        <w:t>hiển thị hàm số giá thuyết</w:t>
+      </w:r>
+    </w:p>
+    <w:p>
+      <w:pPr>
+        <w:pStyle w:val="ListParagraph"/>
+        <w:spacing w:line="360" w:lineRule="auto"/>
+        <w:ind w:left="900"/>
+        <w:rPr>
+          <w:rFonts w:cs="Times New Roman"/>
+          <w:szCs w:val="28"/>
+        </w:rPr>
+      </w:pPr>
+      <w:r>
+        <w:rPr>
+          <w:rFonts w:cs="Times New Roman"/>
           <w:noProof/>
           <w:szCs w:val="28"/>
         </w:rPr>
         <w:drawing>
-          <wp:inline distT="0" distB="0" distL="0" distR="0" wp14:anchorId="40061FA2" wp14:editId="45F852D5">
-            <wp:extent cx="2773920" cy="388654"/>
-            <wp:effectExtent l="0" t="0" r="7620" b="0"/>
-            <wp:docPr id="41" name="Picture 41"/>
+          <wp:inline distT="0" distB="0" distL="0" distR="0" wp14:anchorId="03A587D9" wp14:editId="7FDC9DE6">
+            <wp:extent cx="5943600" cy="524510"/>
+            <wp:effectExtent l="0" t="0" r="0" b="8890"/>
+            <wp:docPr id="40" name="Picture 40"/>
             <wp:cNvGraphicFramePr>
               <a:graphicFrameLocks xmlns:a="http://schemas.openxmlformats.org/drawingml/2006/main" noChangeAspect="1"/>
             </wp:cNvGraphicFramePr>
@@ -9190,7 +9300,7 @@
                   <pic:spPr>
                     <a:xfrm>
                       <a:off x="0" y="0"/>
-                      <a:ext cx="2773920" cy="388654"/>
+                      <a:ext cx="5943600" cy="524510"/>
                     </a:xfrm>
                     <a:prstGeom prst="rect">
                       <a:avLst/>
@@ -9205,12 +9315,9 @@
     </w:p>
     <w:p>
       <w:pPr>
-        <w:pStyle w:val="ListParagraph"/>
         <w:spacing w:line="360" w:lineRule="auto"/>
         <w:rPr>
           <w:rFonts w:cs="Times New Roman"/>
-          <w:b/>
-          <w:bCs/>
           <w:szCs w:val="28"/>
         </w:rPr>
       </w:pPr>
@@ -9220,7 +9327,7 @@
         <w:pStyle w:val="ListParagraph"/>
         <w:numPr>
           <w:ilvl w:val="0"/>
-          <w:numId w:val="10"/>
+          <w:numId w:val="6"/>
         </w:numPr>
         <w:spacing w:line="360" w:lineRule="auto"/>
         <w:rPr>
@@ -9239,84 +9346,13 @@
           <w:color w:val="C00000"/>
           <w:szCs w:val="28"/>
         </w:rPr>
-        <w:t>Đánh giá kết quả dự đoán</w:t>
-      </w:r>
-    </w:p>
-    <w:p>
-      <w:pPr>
-        <w:pStyle w:val="ListParagraph"/>
-        <w:numPr>
-          <w:ilvl w:val="0"/>
-          <w:numId w:val="18"/>
-        </w:numPr>
-        <w:spacing w:line="360" w:lineRule="auto"/>
-        <w:ind w:left="810"/>
-        <w:rPr>
-          <w:rFonts w:cs="Times New Roman"/>
-          <w:b/>
-          <w:bCs/>
-          <w:szCs w:val="28"/>
-        </w:rPr>
-      </w:pPr>
-      <w:r>
-        <w:rPr>
-          <w:rFonts w:cs="Times New Roman"/>
-          <w:szCs w:val="28"/>
-        </w:rPr>
-        <w:t xml:space="preserve">Đánh giá mức độ phụ thuộc của </w:t>
-      </w:r>
-      <w:r>
-        <w:rPr>
-          <w:rFonts w:cs="Times New Roman"/>
-          <w:b/>
-          <w:bCs/>
-          <w:szCs w:val="28"/>
-        </w:rPr>
-        <w:t>predicts</w:t>
-      </w:r>
-      <w:r>
-        <w:rPr>
-          <w:rFonts w:cs="Times New Roman"/>
-          <w:szCs w:val="28"/>
-        </w:rPr>
-        <w:t xml:space="preserve"> và </w:t>
-      </w:r>
-      <w:r>
-        <w:rPr>
-          <w:rFonts w:cs="Times New Roman"/>
-          <w:b/>
-          <w:bCs/>
-          <w:szCs w:val="28"/>
-        </w:rPr>
-        <w:t>y_test</w:t>
-      </w:r>
-      <w:r>
-        <w:rPr>
-          <w:rFonts w:cs="Times New Roman"/>
-          <w:szCs w:val="28"/>
-        </w:rPr>
-        <w:t xml:space="preserve">, ở đây là mức độ </w:t>
-      </w:r>
-      <w:r>
-        <w:rPr>
-          <w:rFonts w:cs="Times New Roman"/>
-          <w:szCs w:val="28"/>
-        </w:rPr>
-        <w:t>tương đương</w:t>
-      </w:r>
-      <w:r>
-        <w:rPr>
-          <w:rFonts w:cs="Times New Roman"/>
-          <w:szCs w:val="28"/>
-        </w:rPr>
-        <w:t xml:space="preserve"> của các giá trị giữa 2 tập</w:t>
+        <w:t>Dùng mô hình để dự đoán</w:t>
       </w:r>
     </w:p>
     <w:p>
       <w:pPr>
         <w:pStyle w:val="ListParagraph"/>
         <w:spacing w:line="360" w:lineRule="auto"/>
-        <w:ind w:left="810"/>
         <w:rPr>
           <w:rFonts w:cs="Times New Roman"/>
           <w:b/>
@@ -9333,10 +9369,10 @@
           <w:szCs w:val="28"/>
         </w:rPr>
         <w:drawing>
-          <wp:inline distT="0" distB="0" distL="0" distR="0" wp14:anchorId="30D49104" wp14:editId="65CC0C5C">
-            <wp:extent cx="2514818" cy="876376"/>
-            <wp:effectExtent l="0" t="0" r="0" b="0"/>
-            <wp:docPr id="42" name="Picture 42"/>
+          <wp:inline distT="0" distB="0" distL="0" distR="0" wp14:anchorId="40061FA2" wp14:editId="45F852D5">
+            <wp:extent cx="2773920" cy="388654"/>
+            <wp:effectExtent l="0" t="0" r="7620" b="0"/>
+            <wp:docPr id="41" name="Picture 41"/>
             <wp:cNvGraphicFramePr>
               <a:graphicFrameLocks xmlns:a="http://schemas.openxmlformats.org/drawingml/2006/main" noChangeAspect="1"/>
             </wp:cNvGraphicFramePr>
@@ -9356,7 +9392,7 @@
                   <pic:spPr>
                     <a:xfrm>
                       <a:off x="0" y="0"/>
-                      <a:ext cx="2514818" cy="876376"/>
+                      <a:ext cx="2773920" cy="388654"/>
                     </a:xfrm>
                     <a:prstGeom prst="rect">
                       <a:avLst/>
@@ -9373,56 +9409,40 @@
       <w:pPr>
         <w:pStyle w:val="ListParagraph"/>
         <w:spacing w:line="360" w:lineRule="auto"/>
-        <w:ind w:left="810"/>
-        <w:rPr>
-          <w:rFonts w:cs="Times New Roman"/>
-          <w:color w:val="ED7D31" w:themeColor="accent2"/>
-          <w:sz w:val="24"/>
-          <w:szCs w:val="24"/>
-        </w:rPr>
-      </w:pPr>
-      <w:r>
         <w:rPr>
           <w:rFonts w:cs="Times New Roman"/>
           <w:b/>
           <w:bCs/>
-          <w:color w:val="ED7D31" w:themeColor="accent2"/>
-          <w:sz w:val="24"/>
-          <w:szCs w:val="24"/>
-        </w:rPr>
-        <w:sym w:font="Wingdings" w:char="F0E8"/>
-      </w:r>
-      <w:r>
+          <w:szCs w:val="28"/>
+        </w:rPr>
+      </w:pPr>
+    </w:p>
+    <w:p>
+      <w:pPr>
+        <w:pStyle w:val="ListParagraph"/>
+        <w:numPr>
+          <w:ilvl w:val="0"/>
+          <w:numId w:val="6"/>
+        </w:numPr>
+        <w:spacing w:line="360" w:lineRule="auto"/>
         <w:rPr>
           <w:rFonts w:cs="Times New Roman"/>
           <w:b/>
           <w:bCs/>
-          <w:color w:val="ED7D31" w:themeColor="accent2"/>
-          <w:sz w:val="24"/>
-          <w:szCs w:val="24"/>
-        </w:rPr>
-        <w:t xml:space="preserve"> </w:t>
-      </w:r>
-      <w:r>
-        <w:rPr>
-          <w:rFonts w:cs="Times New Roman"/>
-          <w:color w:val="ED7D31" w:themeColor="accent2"/>
-          <w:sz w:val="24"/>
-          <w:szCs w:val="24"/>
-        </w:rPr>
-        <w:t>có 86% giá trị tương đương giữa 2 tập</w:t>
-      </w:r>
-    </w:p>
-    <w:p>
-      <w:pPr>
-        <w:pStyle w:val="ListParagraph"/>
-        <w:spacing w:line="360" w:lineRule="auto"/>
-        <w:ind w:left="810"/>
-        <w:rPr>
-          <w:rFonts w:cs="Times New Roman"/>
-          <w:szCs w:val="28"/>
-        </w:rPr>
-      </w:pPr>
+          <w:color w:val="C00000"/>
+          <w:szCs w:val="28"/>
+        </w:rPr>
+      </w:pPr>
+      <w:r>
+        <w:rPr>
+          <w:rFonts w:cs="Times New Roman"/>
+          <w:b/>
+          <w:bCs/>
+          <w:color w:val="C00000"/>
+          <w:szCs w:val="28"/>
+        </w:rPr>
+        <w:t>Đánh giá kết quả dự đoán</w:t>
+      </w:r>
     </w:p>
     <w:p>
       <w:pPr>
@@ -9431,31 +9451,21 @@
           <w:ilvl w:val="0"/>
           <w:numId w:val="18"/>
         </w:numPr>
-        <w:tabs>
-          <w:tab w:val="left" w:pos="810"/>
-        </w:tabs>
         <w:spacing w:line="360" w:lineRule="auto"/>
-        <w:ind w:left="900" w:hanging="450"/>
-        <w:rPr>
-          <w:rFonts w:cs="Times New Roman"/>
-          <w:szCs w:val="28"/>
-        </w:rPr>
-      </w:pPr>
-      <w:r>
-        <w:rPr>
-          <w:rFonts w:cs="Times New Roman"/>
-          <w:szCs w:val="28"/>
-        </w:rPr>
-        <w:t xml:space="preserve">Tạo 1 </w:t>
-      </w:r>
-      <w:r>
+        <w:ind w:left="810"/>
         <w:rPr>
           <w:rFonts w:cs="Times New Roman"/>
           <w:b/>
           <w:bCs/>
           <w:szCs w:val="28"/>
         </w:rPr>
-        <w:t>Dataframe</w:t>
+      </w:pPr>
+      <w:r>
+        <w:rPr>
+          <w:rFonts w:cs="Times New Roman"/>
+          <w:szCs w:val="28"/>
+        </w:rPr>
+        <w:t xml:space="preserve">Đánh giá mức độ phụ thuộc của </w:t>
       </w:r>
       <w:r>
         <w:rPr>
@@ -9464,14 +9474,14 @@
           <w:bCs/>
           <w:szCs w:val="28"/>
         </w:rPr>
-        <w:t xml:space="preserve"> </w:t>
-      </w:r>
-      <w:r>
-        <w:rPr>
-          <w:rFonts w:cs="Times New Roman"/>
-          <w:szCs w:val="28"/>
-        </w:rPr>
-        <w:t>để so sánh</w:t>
+        <w:t>predicts</w:t>
+      </w:r>
+      <w:r>
+        <w:rPr>
+          <w:rFonts w:cs="Times New Roman"/>
+          <w:szCs w:val="28"/>
+        </w:rPr>
+        <w:t xml:space="preserve"> và </w:t>
       </w:r>
       <w:r>
         <w:rPr>
@@ -9480,89 +9490,55 @@
           <w:bCs/>
           <w:szCs w:val="28"/>
         </w:rPr>
-        <w:t xml:space="preserve"> </w:t>
-      </w:r>
-      <w:r>
-        <w:rPr>
-          <w:rFonts w:cs="Times New Roman"/>
-          <w:szCs w:val="28"/>
-        </w:rPr>
-        <w:t>giữa</w:t>
-      </w:r>
-      <w:r>
-        <w:rPr>
-          <w:rFonts w:cs="Times New Roman"/>
-          <w:szCs w:val="28"/>
-        </w:rPr>
-        <w:t xml:space="preserve"> 2 </w:t>
-      </w:r>
-      <w:r>
-        <w:rPr>
-          <w:rFonts w:cs="Times New Roman"/>
-          <w:szCs w:val="28"/>
-        </w:rPr>
-        <w:t>giá trị</w:t>
-      </w:r>
-      <w:r>
-        <w:rPr>
-          <w:rFonts w:cs="Times New Roman"/>
-          <w:szCs w:val="28"/>
-        </w:rPr>
-        <w:t xml:space="preserve"> là </w:t>
-      </w:r>
-      <w:r>
+        <w:t>y_test</w:t>
+      </w:r>
+      <w:r>
+        <w:rPr>
+          <w:rFonts w:cs="Times New Roman"/>
+          <w:szCs w:val="28"/>
+        </w:rPr>
+        <w:t xml:space="preserve">, ở đây là mức độ </w:t>
+      </w:r>
+      <w:r>
+        <w:rPr>
+          <w:rFonts w:cs="Times New Roman"/>
+          <w:szCs w:val="28"/>
+        </w:rPr>
+        <w:t>tương đương</w:t>
+      </w:r>
+      <w:r>
+        <w:rPr>
+          <w:rFonts w:cs="Times New Roman"/>
+          <w:szCs w:val="28"/>
+        </w:rPr>
+        <w:t xml:space="preserve"> của các giá trị giữa 2 tập</w:t>
+      </w:r>
+    </w:p>
+    <w:p>
+      <w:pPr>
+        <w:pStyle w:val="ListParagraph"/>
+        <w:spacing w:line="360" w:lineRule="auto"/>
+        <w:ind w:left="810"/>
         <w:rPr>
           <w:rFonts w:cs="Times New Roman"/>
           <w:b/>
           <w:bCs/>
           <w:szCs w:val="28"/>
         </w:rPr>
-        <w:t>Weight</w:t>
-      </w:r>
-      <w:r>
-        <w:rPr>
-          <w:rFonts w:cs="Times New Roman"/>
-          <w:szCs w:val="28"/>
-        </w:rPr>
-        <w:t xml:space="preserve"> - thực tế và </w:t>
-      </w:r>
+      </w:pPr>
       <w:r>
         <w:rPr>
           <w:rFonts w:cs="Times New Roman"/>
           <w:b/>
           <w:bCs/>
-          <w:szCs w:val="28"/>
-        </w:rPr>
-        <w:t>Predicted Weight</w:t>
-      </w:r>
-      <w:r>
-        <w:rPr>
-          <w:rFonts w:cs="Times New Roman"/>
-          <w:szCs w:val="28"/>
-        </w:rPr>
-        <w:t xml:space="preserve"> - dự đoán</w:t>
-      </w:r>
-    </w:p>
-    <w:p>
-      <w:pPr>
-        <w:pStyle w:val="ListParagraph"/>
-        <w:rPr>
-          <w:rFonts w:cs="Times New Roman"/>
-          <w:szCs w:val="28"/>
-        </w:rPr>
-      </w:pPr>
-      <w:r>
-        <w:rPr>
-          <w:rFonts w:cs="Times New Roman"/>
           <w:noProof/>
           <w:szCs w:val="28"/>
         </w:rPr>
-        <w:lastRenderedPageBreak/>
         <w:drawing>
-          <wp:inline distT="0" distB="0" distL="0" distR="0" wp14:anchorId="34A459C5" wp14:editId="2014B515">
-            <wp:extent cx="5654530" cy="4519052"/>
-            <wp:effectExtent l="0" t="0" r="3810" b="0"/>
-            <wp:docPr id="43" name="Picture 43"/>
+          <wp:inline distT="0" distB="0" distL="0" distR="0" wp14:anchorId="30D49104" wp14:editId="65CC0C5C">
+            <wp:extent cx="2514818" cy="876376"/>
+            <wp:effectExtent l="0" t="0" r="0" b="0"/>
+            <wp:docPr id="42" name="Picture 42"/>
             <wp:cNvGraphicFramePr>
               <a:graphicFrameLocks xmlns:a="http://schemas.openxmlformats.org/drawingml/2006/main" noChangeAspect="1"/>
             </wp:cNvGraphicFramePr>
@@ -9582,7 +9558,7 @@
                   <pic:spPr>
                     <a:xfrm>
                       <a:off x="0" y="0"/>
-                      <a:ext cx="5654530" cy="4519052"/>
+                      <a:ext cx="2514818" cy="876376"/>
                     </a:xfrm>
                     <a:prstGeom prst="rect">
                       <a:avLst/>
@@ -9598,6 +9574,180 @@
     <w:p>
       <w:pPr>
         <w:pStyle w:val="ListParagraph"/>
+        <w:spacing w:line="360" w:lineRule="auto"/>
+        <w:ind w:left="810"/>
+        <w:rPr>
+          <w:rFonts w:cs="Times New Roman"/>
+          <w:color w:val="ED7D31" w:themeColor="accent2"/>
+          <w:sz w:val="24"/>
+          <w:szCs w:val="24"/>
+        </w:rPr>
+      </w:pPr>
+      <w:r>
+        <w:rPr>
+          <w:rFonts w:cs="Times New Roman"/>
+          <w:b/>
+          <w:bCs/>
+          <w:color w:val="ED7D31" w:themeColor="accent2"/>
+          <w:sz w:val="24"/>
+          <w:szCs w:val="24"/>
+        </w:rPr>
+        <w:sym w:font="Wingdings" w:char="F0E8"/>
+      </w:r>
+      <w:r>
+        <w:rPr>
+          <w:rFonts w:cs="Times New Roman"/>
+          <w:b/>
+          <w:bCs/>
+          <w:color w:val="ED7D31" w:themeColor="accent2"/>
+          <w:sz w:val="24"/>
+          <w:szCs w:val="24"/>
+        </w:rPr>
+        <w:t xml:space="preserve"> </w:t>
+      </w:r>
+      <w:r>
+        <w:rPr>
+          <w:rFonts w:cs="Times New Roman"/>
+          <w:color w:val="ED7D31" w:themeColor="accent2"/>
+          <w:sz w:val="24"/>
+          <w:szCs w:val="24"/>
+        </w:rPr>
+        <w:t>có 86% giá trị tương đương giữa 2 tập</w:t>
+      </w:r>
+    </w:p>
+    <w:p>
+      <w:pPr>
+        <w:pStyle w:val="ListParagraph"/>
+        <w:spacing w:line="360" w:lineRule="auto"/>
+        <w:ind w:left="810"/>
+        <w:rPr>
+          <w:rFonts w:cs="Times New Roman"/>
+          <w:szCs w:val="28"/>
+        </w:rPr>
+      </w:pPr>
+    </w:p>
+    <w:p>
+      <w:pPr>
+        <w:pStyle w:val="ListParagraph"/>
+        <w:numPr>
+          <w:ilvl w:val="0"/>
+          <w:numId w:val="18"/>
+        </w:numPr>
+        <w:tabs>
+          <w:tab w:val="left" w:pos="810"/>
+        </w:tabs>
+        <w:spacing w:line="360" w:lineRule="auto"/>
+        <w:ind w:left="900" w:hanging="450"/>
+        <w:rPr>
+          <w:rFonts w:cs="Times New Roman"/>
+          <w:szCs w:val="28"/>
+        </w:rPr>
+      </w:pPr>
+      <w:r>
+        <w:rPr>
+          <w:rFonts w:cs="Times New Roman"/>
+          <w:szCs w:val="28"/>
+        </w:rPr>
+        <w:t xml:space="preserve">Tạo 1 </w:t>
+      </w:r>
+      <w:r>
+        <w:rPr>
+          <w:rFonts w:cs="Times New Roman"/>
+          <w:b/>
+          <w:bCs/>
+          <w:szCs w:val="28"/>
+        </w:rPr>
+        <w:t>Dataframe</w:t>
+      </w:r>
+      <w:r>
+        <w:rPr>
+          <w:rFonts w:cs="Times New Roman"/>
+          <w:b/>
+          <w:bCs/>
+          <w:szCs w:val="28"/>
+        </w:rPr>
+        <w:t xml:space="preserve"> </w:t>
+      </w:r>
+      <w:r>
+        <w:rPr>
+          <w:rFonts w:cs="Times New Roman"/>
+          <w:szCs w:val="28"/>
+        </w:rPr>
+        <w:t>để so sánh</w:t>
+      </w:r>
+      <w:r>
+        <w:rPr>
+          <w:rFonts w:cs="Times New Roman"/>
+          <w:b/>
+          <w:bCs/>
+          <w:szCs w:val="28"/>
+        </w:rPr>
+        <w:t xml:space="preserve"> </w:t>
+      </w:r>
+      <w:r>
+        <w:rPr>
+          <w:rFonts w:cs="Times New Roman"/>
+          <w:szCs w:val="28"/>
+        </w:rPr>
+        <w:t>giữa</w:t>
+      </w:r>
+      <w:r>
+        <w:rPr>
+          <w:rFonts w:cs="Times New Roman"/>
+          <w:szCs w:val="28"/>
+        </w:rPr>
+        <w:t xml:space="preserve"> 2 </w:t>
+      </w:r>
+      <w:r>
+        <w:rPr>
+          <w:rFonts w:cs="Times New Roman"/>
+          <w:szCs w:val="28"/>
+        </w:rPr>
+        <w:t>giá trị</w:t>
+      </w:r>
+      <w:r>
+        <w:rPr>
+          <w:rFonts w:cs="Times New Roman"/>
+          <w:szCs w:val="28"/>
+        </w:rPr>
+        <w:t xml:space="preserve"> là </w:t>
+      </w:r>
+      <w:r>
+        <w:rPr>
+          <w:rFonts w:cs="Times New Roman"/>
+          <w:b/>
+          <w:bCs/>
+          <w:szCs w:val="28"/>
+        </w:rPr>
+        <w:t>Weight</w:t>
+      </w:r>
+      <w:r>
+        <w:rPr>
+          <w:rFonts w:cs="Times New Roman"/>
+          <w:szCs w:val="28"/>
+        </w:rPr>
+        <w:t xml:space="preserve"> - thực tế và </w:t>
+      </w:r>
+      <w:r>
+        <w:rPr>
+          <w:rFonts w:cs="Times New Roman"/>
+          <w:b/>
+          <w:bCs/>
+          <w:szCs w:val="28"/>
+        </w:rPr>
+        <w:t>Predicted Weight</w:t>
+      </w:r>
+      <w:r>
+        <w:rPr>
+          <w:rFonts w:cs="Times New Roman"/>
+          <w:szCs w:val="28"/>
+        </w:rPr>
+        <w:t xml:space="preserve"> - dự đoán</w:t>
+      </w:r>
+    </w:p>
+    <w:p>
+      <w:pPr>
+        <w:pStyle w:val="ListParagraph"/>
         <w:rPr>
           <w:rFonts w:cs="Times New Roman"/>
           <w:szCs w:val="28"/>
@@ -9609,11 +9759,12 @@
           <w:noProof/>
           <w:szCs w:val="28"/>
         </w:rPr>
+        <w:lastRenderedPageBreak/>
         <w:drawing>
-          <wp:inline distT="0" distB="0" distL="0" distR="0" wp14:anchorId="09214023" wp14:editId="77EA609C">
-            <wp:extent cx="5597718" cy="599243"/>
-            <wp:effectExtent l="0" t="0" r="3175" b="0"/>
-            <wp:docPr id="45" name="Picture 45"/>
+          <wp:inline distT="0" distB="0" distL="0" distR="0" wp14:anchorId="34A459C5" wp14:editId="2014B515">
+            <wp:extent cx="5654530" cy="4519052"/>
+            <wp:effectExtent l="0" t="0" r="3810" b="0"/>
+            <wp:docPr id="43" name="Picture 43"/>
             <wp:cNvGraphicFramePr>
               <a:graphicFrameLocks xmlns:a="http://schemas.openxmlformats.org/drawingml/2006/main" noChangeAspect="1"/>
             </wp:cNvGraphicFramePr>
@@ -9633,7 +9784,7 @@
                   <pic:spPr>
                     <a:xfrm>
                       <a:off x="0" y="0"/>
-                      <a:ext cx="5648233" cy="604651"/>
+                      <a:ext cx="5654530" cy="4519052"/>
                     </a:xfrm>
                     <a:prstGeom prst="rect">
                       <a:avLst/>
@@ -9660,12 +9811,11 @@
           <w:noProof/>
           <w:szCs w:val="28"/>
         </w:rPr>
-        <w:lastRenderedPageBreak/>
         <w:drawing>
-          <wp:inline distT="0" distB="0" distL="0" distR="0" wp14:anchorId="3B130B58" wp14:editId="64A6FCF8">
-            <wp:extent cx="1569856" cy="5806943"/>
-            <wp:effectExtent l="0" t="0" r="0" b="3810"/>
-            <wp:docPr id="46" name="Picture 46"/>
+          <wp:inline distT="0" distB="0" distL="0" distR="0" wp14:anchorId="09214023" wp14:editId="77EA609C">
+            <wp:extent cx="5597718" cy="599243"/>
+            <wp:effectExtent l="0" t="0" r="3175" b="0"/>
+            <wp:docPr id="45" name="Picture 45"/>
             <wp:cNvGraphicFramePr>
               <a:graphicFrameLocks xmlns:a="http://schemas.openxmlformats.org/drawingml/2006/main" noChangeAspect="1"/>
             </wp:cNvGraphicFramePr>
@@ -9685,6 +9835,58 @@
                   <pic:spPr>
                     <a:xfrm>
                       <a:off x="0" y="0"/>
+                      <a:ext cx="5648233" cy="604651"/>
+                    </a:xfrm>
+                    <a:prstGeom prst="rect">
+                      <a:avLst/>
+                    </a:prstGeom>
+                  </pic:spPr>
+                </pic:pic>
+              </a:graphicData>
+            </a:graphic>
+          </wp:inline>
+        </w:drawing>
+      </w:r>
+    </w:p>
+    <w:p>
+      <w:pPr>
+        <w:pStyle w:val="ListParagraph"/>
+        <w:rPr>
+          <w:rFonts w:cs="Times New Roman"/>
+          <w:szCs w:val="28"/>
+        </w:rPr>
+      </w:pPr>
+      <w:r>
+        <w:rPr>
+          <w:rFonts w:cs="Times New Roman"/>
+          <w:noProof/>
+          <w:szCs w:val="28"/>
+        </w:rPr>
+        <w:lastRenderedPageBreak/>
+        <w:drawing>
+          <wp:inline distT="0" distB="0" distL="0" distR="0" wp14:anchorId="3B130B58" wp14:editId="64A6FCF8">
+            <wp:extent cx="1569856" cy="5806943"/>
+            <wp:effectExtent l="0" t="0" r="0" b="3810"/>
+            <wp:docPr id="46" name="Picture 46"/>
+            <wp:cNvGraphicFramePr>
+              <a:graphicFrameLocks xmlns:a="http://schemas.openxmlformats.org/drawingml/2006/main" noChangeAspect="1"/>
+            </wp:cNvGraphicFramePr>
+            <a:graphic xmlns:a="http://schemas.openxmlformats.org/drawingml/2006/main">
+              <a:graphicData uri="http://schemas.openxmlformats.org/drawingml/2006/picture">
+                <pic:pic xmlns:pic="http://schemas.openxmlformats.org/drawingml/2006/picture">
+                  <pic:nvPicPr>
+                    <pic:cNvPr id="1" name=""/>
+                    <pic:cNvPicPr/>
+                  </pic:nvPicPr>
+                  <pic:blipFill>
+                    <a:blip r:embed="rId45"/>
+                    <a:stretch>
+                      <a:fillRect/>
+                    </a:stretch>
+                  </pic:blipFill>
+                  <pic:spPr>
+                    <a:xfrm>
+                      <a:off x="0" y="0"/>
                       <a:ext cx="1569856" cy="5806943"/>
                     </a:xfrm>
                     <a:prstGeom prst="rect">
@@ -9772,7 +9974,21 @@
           <w:rFonts w:cs="Times New Roman"/>
           <w:szCs w:val="28"/>
         </w:rPr>
-        <w:t>Sử dụng biểu đồ boxplot để xem xét mức độ chênh lệnh giữa dự đoán và thực tế</w:t>
+        <w:t xml:space="preserve">Sử dụng biểu đồ </w:t>
+      </w:r>
+      <w:r>
+        <w:rPr>
+          <w:rFonts w:cs="Times New Roman"/>
+          <w:szCs w:val="28"/>
+        </w:rPr>
+        <w:t>scatter</w:t>
+      </w:r>
+      <w:r>
+        <w:rPr>
+          <w:rFonts w:cs="Times New Roman"/>
+          <w:szCs w:val="28"/>
+        </w:rPr>
+        <w:t xml:space="preserve"> để xem xét mức độ chênh lệnh giữa dự đoán và thực tế</w:t>
       </w:r>
     </w:p>
     <w:tbl>
@@ -9807,6 +10023,7 @@
                 <w:szCs w:val="28"/>
               </w:rPr>
             </w:pPr>
+            <w:bookmarkStart w:id="0" w:name="_GoBack" w:colFirst="0" w:colLast="0"/>
             <w:r>
               <w:rPr>
                 <w:rFonts w:cs="Times New Roman"/>
@@ -9830,7 +10047,7 @@
                           <pic:cNvPicPr/>
                         </pic:nvPicPr>
                         <pic:blipFill>
-                          <a:blip r:embed="rId45"/>
+                          <a:blip r:embed="rId46"/>
                           <a:stretch>
                             <a:fillRect/>
                           </a:stretch>
@@ -9894,7 +10111,7 @@
                           <pic:cNvPicPr/>
                         </pic:nvPicPr>
                         <pic:blipFill>
-                          <a:blip r:embed="rId46"/>
+                          <a:blip r:embed="rId47"/>
                           <a:stretch>
                             <a:fillRect/>
                           </a:stretch>
@@ -9960,7 +10177,7 @@
                           <pic:cNvPicPr/>
                         </pic:nvPicPr>
                         <pic:blipFill>
-                          <a:blip r:embed="rId47"/>
+                          <a:blip r:embed="rId48"/>
                           <a:stretch>
                             <a:fillRect/>
                           </a:stretch>
@@ -10024,7 +10241,7 @@
                           <pic:cNvPicPr/>
                         </pic:nvPicPr>
                         <pic:blipFill>
-                          <a:blip r:embed="rId48"/>
+                          <a:blip r:embed="rId49"/>
                           <a:stretch>
                             <a:fillRect/>
                           </a:stretch>
@@ -10091,7 +10308,7 @@
                           <pic:cNvPicPr/>
                         </pic:nvPicPr>
                         <pic:blipFill>
-                          <a:blip r:embed="rId49"/>
+                          <a:blip r:embed="rId50"/>
                           <a:stretch>
                             <a:fillRect/>
                           </a:stretch>
@@ -10114,6 +10331,7 @@
           </w:p>
         </w:tc>
       </w:tr>
+      <w:bookmarkEnd w:id="0"/>
     </w:tbl>
     <w:p>
       <w:pPr>
@@ -10169,7 +10387,7 @@
         </w:rPr>
         <w:t xml:space="preserve"> </w:t>
       </w:r>
-      <w:hyperlink r:id="rId50" w:history="1">
+      <w:hyperlink r:id="rId51" w:history="1">
         <w:r>
           <w:rPr>
             <w:rStyle w:val="Hyperlink"/>
@@ -10913,7 +11131,7 @@
   <w:abstractNum w:abstractNumId="6" w15:restartNumberingAfterBreak="0">
     <w:nsid w:val="31FD671A"/>
     <w:multiLevelType w:val="hybridMultilevel"/>
-    <w:tmpl w:val="A5D0B1FE"/>
+    <w:tmpl w:val="CEC4AD7C"/>
     <w:lvl w:ilvl="0" w:tplc="88BACA3C">
       <w:start w:val="1"/>
       <w:numFmt w:val="bullet"/>
@@ -11252,7 +11470,7 @@
   <w:abstractNum w:abstractNumId="9" w15:restartNumberingAfterBreak="0">
     <w:nsid w:val="412F648C"/>
     <w:multiLevelType w:val="hybridMultilevel"/>
-    <w:tmpl w:val="BF56DCBE"/>
+    <w:tmpl w:val="CFC66E3A"/>
     <w:lvl w:ilvl="0" w:tplc="04090001">
       <w:start w:val="1"/>
       <w:numFmt w:val="bullet"/>
@@ -12645,7 +12863,6 @@
   <w:style w:type="character" w:default="1" w:styleId="DefaultParagraphFont">
     <w:name w:val="Default Paragraph Font"/>
     <w:uiPriority w:val="1"/>
-    <w:semiHidden/>
     <w:unhideWhenUsed/>
   </w:style>
   <w:style w:type="table" w:default="1" w:styleId="TableNormal">
@@ -13082,7 +13299,7 @@
 </file>
 
 <file path=customXml/itemProps1.xml><?xml version="1.0" encoding="utf-8"?>
-<ds:datastoreItem xmlns:ds="http://schemas.openxmlformats.org/officeDocument/2006/customXml" ds:itemID="{F34AFC5B-BE4E-4B16-BEC0-28403AA5E85D}">
+<ds:datastoreItem xmlns:ds="http://schemas.openxmlformats.org/officeDocument/2006/customXml" ds:itemID="{A255D517-C3AF-4F48-84D7-9B6D3A3BA203}">
   <ds:schemaRefs>
     <ds:schemaRef ds:uri="http://schemas.openxmlformats.org/officeDocument/2006/bibliography"/>
   </ds:schemaRefs>

</xml_diff>